<commit_message>
Review Lab's preliminar work doc
</commit_message>
<xml_diff>
--- a/lab_3_preliminary_studyWORKING5.docx
+++ b/lab_3_preliminary_studyWORKING5.docx
@@ -1,6 +1,6 @@
 
 <file path=word/document.xml><?xml version="1.0" encoding="utf-8"?>
-<w:document xmlns:wpc="http://schemas.microsoft.com/office/word/2010/wordprocessingCanvas" xmlns:cx="http://schemas.microsoft.com/office/drawing/2014/chartex" xmlns:mc="http://schemas.openxmlformats.org/markup-compatibility/2006" xmlns:o="urn:schemas-microsoft-com:office:office" xmlns:r="http://schemas.openxmlformats.org/officeDocument/2006/relationships" xmlns:m="http://schemas.openxmlformats.org/officeDocument/2006/math" xmlns:v="urn:schemas-microsoft-com:vml" xmlns:wp14="http://schemas.microsoft.com/office/word/2010/wordprocessingDrawing" xmlns:wp="http://schemas.openxmlformats.org/drawingml/2006/wordprocessingDrawing" xmlns:w10="urn:schemas-microsoft-com:office:word" xmlns:w="http://schemas.openxmlformats.org/wordprocessingml/2006/main" xmlns:w14="http://schemas.microsoft.com/office/word/2010/wordml" xmlns:w15="http://schemas.microsoft.com/office/word/2012/wordml" xmlns:w16se="http://schemas.microsoft.com/office/word/2015/wordml/symex" xmlns:wpg="http://schemas.microsoft.com/office/word/2010/wordprocessingGroup" xmlns:wpi="http://schemas.microsoft.com/office/word/2010/wordprocessingInk" xmlns:wne="http://schemas.microsoft.com/office/word/2006/wordml" xmlns:wps="http://schemas.microsoft.com/office/word/2010/wordprocessingShape" mc:Ignorable="w14 w15 w16se wp14">
+<w:document xmlns:wpc="http://schemas.microsoft.com/office/word/2010/wordprocessingCanvas" xmlns:cx="http://schemas.microsoft.com/office/drawing/2014/chartex" xmlns:cx1="http://schemas.microsoft.com/office/drawing/2015/9/8/chartex" xmlns:cx2="http://schemas.microsoft.com/office/drawing/2015/10/21/chartex" xmlns:cx3="http://schemas.microsoft.com/office/drawing/2016/5/9/chartex" xmlns:cx4="http://schemas.microsoft.com/office/drawing/2016/5/10/chartex" xmlns:cx5="http://schemas.microsoft.com/office/drawing/2016/5/11/chartex" xmlns:cx6="http://schemas.microsoft.com/office/drawing/2016/5/12/chartex" xmlns:cx7="http://schemas.microsoft.com/office/drawing/2016/5/13/chartex" xmlns:cx8="http://schemas.microsoft.com/office/drawing/2016/5/14/chartex" xmlns:mc="http://schemas.openxmlformats.org/markup-compatibility/2006" xmlns:aink="http://schemas.microsoft.com/office/drawing/2016/ink" xmlns:am3d="http://schemas.microsoft.com/office/drawing/2017/model3d" xmlns:o="urn:schemas-microsoft-com:office:office" xmlns:r="http://schemas.openxmlformats.org/officeDocument/2006/relationships" xmlns:m="http://schemas.openxmlformats.org/officeDocument/2006/math" xmlns:v="urn:schemas-microsoft-com:vml" xmlns:wp14="http://schemas.microsoft.com/office/word/2010/wordprocessingDrawing" xmlns:wp="http://schemas.openxmlformats.org/drawingml/2006/wordprocessingDrawing" xmlns:w10="urn:schemas-microsoft-com:office:word" xmlns:w="http://schemas.openxmlformats.org/wordprocessingml/2006/main" xmlns:w14="http://schemas.microsoft.com/office/word/2010/wordml" xmlns:w15="http://schemas.microsoft.com/office/word/2012/wordml" xmlns:w16cid="http://schemas.microsoft.com/office/word/2016/wordml/cid" xmlns:w16se="http://schemas.microsoft.com/office/word/2015/wordml/symex" xmlns:wpg="http://schemas.microsoft.com/office/word/2010/wordprocessingGroup" xmlns:wpi="http://schemas.microsoft.com/office/word/2010/wordprocessingInk" xmlns:wne="http://schemas.microsoft.com/office/word/2006/wordml" xmlns:wps="http://schemas.microsoft.com/office/word/2010/wordprocessingShape" mc:Ignorable="w14 w15 w16se w16cid wp14">
   <w:body>
     <w:p>
       <w:pPr>
@@ -1087,19 +1087,58 @@
     </w:tbl>
     <w:p>
       <w:pPr>
+        <w:pStyle w:val="ListParagraph"/>
+        <w:numPr>
+          <w:ilvl w:val="0"/>
+          <w:numId w:val="2"/>
+        </w:numPr>
+        <w:spacing w:before="280"/>
+        <w:rPr>
+          <w:rFonts w:ascii="Times New Roman" w:eastAsia="Times New Roman" w:hAnsi="Times New Roman" w:cs="Times New Roman"/>
+          <w:color w:val="FF0000"/>
+          <w:sz w:val="24"/>
+          <w:szCs w:val="24"/>
+        </w:rPr>
+      </w:pPr>
+      <w:r>
+        <w:rPr>
+          <w:rFonts w:ascii="Times New Roman" w:eastAsia="Times New Roman" w:hAnsi="Times New Roman" w:cs="Times New Roman"/>
+          <w:color w:val="FF0000"/>
+          <w:sz w:val="24"/>
+          <w:szCs w:val="24"/>
+        </w:rPr>
+        <w:t>10.0.0.0 /8 is reserved for private IP use</w:t>
+      </w:r>
+    </w:p>
+    <w:p>
+      <w:pPr>
+        <w:pStyle w:val="ListParagraph"/>
+        <w:numPr>
+          <w:ilvl w:val="0"/>
+          <w:numId w:val="2"/>
+        </w:numPr>
         <w:spacing w:before="280"/>
         <w:jc w:val="both"/>
         <w:rPr>
           <w:rFonts w:ascii="Times New Roman" w:eastAsia="Times New Roman" w:hAnsi="Times New Roman" w:cs="Times New Roman"/>
+          <w:color w:val="FF0000"/>
           <w:sz w:val="24"/>
           <w:szCs w:val="24"/>
         </w:rPr>
       </w:pPr>
+      <w:r>
+        <w:rPr>
+          <w:rFonts w:ascii="Times New Roman" w:eastAsia="Times New Roman" w:hAnsi="Times New Roman" w:cs="Times New Roman"/>
+          <w:color w:val="FF0000"/>
+          <w:sz w:val="24"/>
+          <w:szCs w:val="24"/>
+        </w:rPr>
+        <w:t>127.0.0.0 /8 is reserved for loopback purposes, being 127.0.0.1 the loopback address of the local host.</w:t>
+      </w:r>
     </w:p>
     <w:p>
       <w:pPr>
         <w:spacing w:before="280"/>
-        <w:jc w:val="both"/>
         <w:rPr>
           <w:rFonts w:ascii="Times New Roman" w:eastAsia="Times New Roman" w:hAnsi="Times New Roman" w:cs="Times New Roman"/>
           <w:sz w:val="24"/>
@@ -1375,6 +1414,7 @@
                 <w:szCs w:val="22"/>
               </w:rPr>
             </w:pPr>
+            <w:proofErr w:type="gramStart"/>
             <w:r>
               <w:rPr>
                 <w:sz w:val="22"/>
@@ -1394,7 +1434,15 @@
                 <w:sz w:val="22"/>
                 <w:szCs w:val="22"/>
               </w:rPr>
-              <w:t xml:space="preserve"> – 192.168.255.255</w:t>
+              <w:t xml:space="preserve"> –</w:t>
+            </w:r>
+            <w:proofErr w:type="gramEnd"/>
+            <w:r>
+              <w:rPr>
+                <w:sz w:val="22"/>
+                <w:szCs w:val="22"/>
+              </w:rPr>
+              <w:t xml:space="preserve"> 192.168.255.255</w:t>
             </w:r>
           </w:p>
         </w:tc>
@@ -1413,6 +1461,8 @@
     </w:p>
     <w:p>
       <w:pPr>
+        <w:spacing w:after="120"/>
+        <w:jc w:val="both"/>
         <w:rPr>
           <w:rFonts w:ascii="Times New Roman" w:eastAsia="Times New Roman" w:hAnsi="Times New Roman" w:cs="Times New Roman"/>
           <w:sz w:val="24"/>
@@ -1425,8 +1475,108 @@
           <w:sz w:val="24"/>
           <w:szCs w:val="24"/>
         </w:rPr>
-        <w:br w:type="page"/>
-      </w:r>
+        <w:lastRenderedPageBreak/>
+        <w:t xml:space="preserve">Those are ranges of IP addresses reserved for internal/private networks, </w:t>
+      </w:r>
+      <w:proofErr w:type="spellStart"/>
+      <w:r>
+        <w:rPr>
+          <w:rFonts w:ascii="Times New Roman" w:eastAsia="Times New Roman" w:hAnsi="Times New Roman" w:cs="Times New Roman"/>
+          <w:sz w:val="24"/>
+          <w:szCs w:val="24"/>
+        </w:rPr>
+        <w:t>i.e</w:t>
+      </w:r>
+      <w:proofErr w:type="spellEnd"/>
+      <w:r>
+        <w:rPr>
+          <w:rFonts w:ascii="Times New Roman" w:eastAsia="Times New Roman" w:hAnsi="Times New Roman" w:cs="Times New Roman"/>
+          <w:sz w:val="24"/>
+          <w:szCs w:val="24"/>
+        </w:rPr>
+        <w:t xml:space="preserve"> these IP addresses are not routed through the public internet</w:t>
+      </w:r>
+      <w:r>
+        <w:rPr>
+          <w:rFonts w:ascii="Times New Roman" w:eastAsia="Times New Roman" w:hAnsi="Times New Roman" w:cs="Times New Roman"/>
+          <w:sz w:val="24"/>
+          <w:szCs w:val="24"/>
+        </w:rPr>
+        <w:t>.</w:t>
+      </w:r>
+      <w:r>
+        <w:rPr>
+          <w:rFonts w:ascii="Times New Roman" w:eastAsia="Times New Roman" w:hAnsi="Times New Roman" w:cs="Times New Roman"/>
+          <w:sz w:val="24"/>
+          <w:szCs w:val="24"/>
+        </w:rPr>
+        <w:t xml:space="preserve"> </w:t>
+      </w:r>
+      <w:r>
+        <w:rPr>
+          <w:rFonts w:ascii="Times New Roman" w:eastAsia="Times New Roman" w:hAnsi="Times New Roman" w:cs="Times New Roman"/>
+          <w:sz w:val="24"/>
+          <w:szCs w:val="24"/>
+        </w:rPr>
+        <w:t>P</w:t>
+      </w:r>
+      <w:r>
+        <w:rPr>
+          <w:rFonts w:ascii="Times New Roman" w:eastAsia="Times New Roman" w:hAnsi="Times New Roman" w:cs="Times New Roman"/>
+          <w:sz w:val="24"/>
+          <w:szCs w:val="24"/>
+        </w:rPr>
+        <w:t xml:space="preserve">rivate networks </w:t>
+      </w:r>
+      <w:r>
+        <w:rPr>
+          <w:rFonts w:ascii="Times New Roman" w:eastAsia="Times New Roman" w:hAnsi="Times New Roman" w:cs="Times New Roman"/>
+          <w:sz w:val="24"/>
+          <w:szCs w:val="24"/>
+        </w:rPr>
+        <w:t xml:space="preserve">are usually </w:t>
+      </w:r>
+      <w:r>
+        <w:rPr>
+          <w:rFonts w:ascii="Times New Roman" w:eastAsia="Times New Roman" w:hAnsi="Times New Roman" w:cs="Times New Roman"/>
+          <w:sz w:val="24"/>
+          <w:szCs w:val="24"/>
+        </w:rPr>
+        <w:t>behind a router with a public IP address</w:t>
+      </w:r>
+      <w:r>
+        <w:rPr>
+          <w:rFonts w:ascii="Times New Roman" w:eastAsia="Times New Roman" w:hAnsi="Times New Roman" w:cs="Times New Roman"/>
+          <w:sz w:val="24"/>
+          <w:szCs w:val="24"/>
+        </w:rPr>
+        <w:t xml:space="preserve"> </w:t>
+      </w:r>
+      <w:r>
+        <w:rPr>
+          <w:rFonts w:ascii="Times New Roman" w:eastAsia="Times New Roman" w:hAnsi="Times New Roman" w:cs="Times New Roman"/>
+          <w:sz w:val="24"/>
+          <w:szCs w:val="24"/>
+        </w:rPr>
+        <w:t>doing NAT translation</w:t>
+      </w:r>
+      <w:r>
+        <w:rPr>
+          <w:rFonts w:ascii="Times New Roman" w:eastAsia="Times New Roman" w:hAnsi="Times New Roman" w:cs="Times New Roman"/>
+          <w:sz w:val="24"/>
+          <w:szCs w:val="24"/>
+        </w:rPr>
+        <w:t>.</w:t>
+      </w:r>
+    </w:p>
+    <w:p>
+      <w:pPr>
+        <w:rPr>
+          <w:rFonts w:ascii="Times New Roman" w:eastAsia="Times New Roman" w:hAnsi="Times New Roman" w:cs="Times New Roman"/>
+          <w:sz w:val="24"/>
+          <w:szCs w:val="24"/>
+        </w:rPr>
+      </w:pPr>
     </w:p>
     <w:p>
       <w:pPr>
@@ -1447,8 +1597,171 @@
           <w:szCs w:val="24"/>
           <w:u w:val="single"/>
         </w:rPr>
-        <w:lastRenderedPageBreak/>
         <w:t>3. What is subnetting? Why is it useful?</w:t>
+      </w:r>
+    </w:p>
+    <w:p>
+      <w:pPr>
+        <w:jc w:val="both"/>
+        <w:rPr>
+          <w:rFonts w:ascii="Times New Roman" w:hAnsi="Times New Roman" w:cs="Times New Roman"/>
+          <w:color w:val="FF0000"/>
+          <w:sz w:val="24"/>
+        </w:rPr>
+      </w:pPr>
+      <w:r>
+        <w:rPr>
+          <w:rFonts w:ascii="Times New Roman" w:hAnsi="Times New Roman" w:cs="Times New Roman"/>
+          <w:color w:val="FF0000"/>
+          <w:sz w:val="24"/>
+        </w:rPr>
+        <w:t>IPv4 addresses are divided in two parts, network and host, de</w:t>
+      </w:r>
+      <w:r>
+        <w:rPr>
+          <w:rFonts w:ascii="Times New Roman" w:hAnsi="Times New Roman" w:cs="Times New Roman"/>
+          <w:color w:val="FF0000"/>
+          <w:sz w:val="24"/>
+        </w:rPr>
+        <w:t>termined</w:t>
+      </w:r>
+      <w:r>
+        <w:rPr>
+          <w:rFonts w:ascii="Times New Roman" w:hAnsi="Times New Roman" w:cs="Times New Roman"/>
+          <w:color w:val="FF0000"/>
+          <w:sz w:val="24"/>
+        </w:rPr>
+        <w:t xml:space="preserve"> by the subnet mask. </w:t>
+      </w:r>
+    </w:p>
+    <w:p>
+      <w:pPr>
+        <w:jc w:val="both"/>
+        <w:rPr>
+          <w:rFonts w:ascii="Times New Roman" w:hAnsi="Times New Roman" w:cs="Times New Roman"/>
+          <w:color w:val="FF0000"/>
+          <w:sz w:val="24"/>
+        </w:rPr>
+      </w:pPr>
+      <w:r>
+        <w:rPr>
+          <w:rFonts w:ascii="Times New Roman" w:hAnsi="Times New Roman" w:cs="Times New Roman"/>
+          <w:color w:val="FF0000"/>
+          <w:sz w:val="24"/>
+        </w:rPr>
+        <w:t xml:space="preserve">Subnetting is useful because it allows to group hosts in the same location </w:t>
+      </w:r>
+      <w:r>
+        <w:rPr>
+          <w:rFonts w:ascii="Times New Roman" w:hAnsi="Times New Roman" w:cs="Times New Roman"/>
+          <w:color w:val="FF0000"/>
+          <w:sz w:val="24"/>
+        </w:rPr>
+        <w:t>so</w:t>
+      </w:r>
+      <w:r>
+        <w:rPr>
+          <w:rFonts w:ascii="Times New Roman" w:hAnsi="Times New Roman" w:cs="Times New Roman"/>
+          <w:color w:val="FF0000"/>
+          <w:sz w:val="24"/>
+        </w:rPr>
+        <w:t xml:space="preserve"> </w:t>
+      </w:r>
+      <w:r>
+        <w:rPr>
+          <w:rFonts w:ascii="Times New Roman" w:hAnsi="Times New Roman" w:cs="Times New Roman"/>
+          <w:color w:val="FF0000"/>
+          <w:sz w:val="24"/>
+        </w:rPr>
+        <w:t xml:space="preserve">routers </w:t>
+      </w:r>
+      <w:r>
+        <w:rPr>
+          <w:rFonts w:ascii="Times New Roman" w:hAnsi="Times New Roman" w:cs="Times New Roman"/>
+          <w:color w:val="FF0000"/>
+          <w:sz w:val="24"/>
+        </w:rPr>
+        <w:t>can</w:t>
+      </w:r>
+      <w:r>
+        <w:rPr>
+          <w:rFonts w:ascii="Times New Roman" w:hAnsi="Times New Roman" w:cs="Times New Roman"/>
+          <w:color w:val="FF0000"/>
+          <w:sz w:val="24"/>
+        </w:rPr>
+        <w:t xml:space="preserve"> send data to multiple destination hosts without having to store all these host's IP </w:t>
+      </w:r>
+      <w:r>
+        <w:rPr>
+          <w:rFonts w:ascii="Times New Roman" w:hAnsi="Times New Roman" w:cs="Times New Roman"/>
+          <w:color w:val="FF0000"/>
+          <w:sz w:val="24"/>
+        </w:rPr>
+        <w:t>routing entries</w:t>
+      </w:r>
+      <w:r>
+        <w:rPr>
+          <w:rFonts w:ascii="Times New Roman" w:hAnsi="Times New Roman" w:cs="Times New Roman"/>
+          <w:color w:val="FF0000"/>
+          <w:sz w:val="24"/>
+        </w:rPr>
+        <w:t xml:space="preserve"> in its routing table</w:t>
+      </w:r>
+      <w:r>
+        <w:rPr>
+          <w:rFonts w:ascii="Times New Roman" w:hAnsi="Times New Roman" w:cs="Times New Roman"/>
+          <w:color w:val="FF0000"/>
+          <w:sz w:val="24"/>
+        </w:rPr>
+        <w:t xml:space="preserve">, </w:t>
+      </w:r>
+      <w:r>
+        <w:rPr>
+          <w:rFonts w:ascii="Times New Roman" w:hAnsi="Times New Roman" w:cs="Times New Roman"/>
+          <w:color w:val="FF0000"/>
+          <w:sz w:val="24"/>
+        </w:rPr>
+        <w:t xml:space="preserve">therefore </w:t>
+      </w:r>
+      <w:r>
+        <w:rPr>
+          <w:rFonts w:ascii="Times New Roman" w:hAnsi="Times New Roman" w:cs="Times New Roman"/>
+          <w:color w:val="FF0000"/>
+          <w:sz w:val="24"/>
+        </w:rPr>
+        <w:t xml:space="preserve">keeping </w:t>
+      </w:r>
+      <w:r>
+        <w:rPr>
+          <w:rFonts w:ascii="Times New Roman" w:hAnsi="Times New Roman" w:cs="Times New Roman"/>
+          <w:color w:val="FF0000"/>
+          <w:sz w:val="24"/>
+        </w:rPr>
+        <w:t>table</w:t>
+      </w:r>
+      <w:r>
+        <w:rPr>
+          <w:rFonts w:ascii="Times New Roman" w:hAnsi="Times New Roman" w:cs="Times New Roman"/>
+          <w:color w:val="FF0000"/>
+          <w:sz w:val="24"/>
+        </w:rPr>
+        <w:t xml:space="preserve"> </w:t>
+      </w:r>
+      <w:r>
+        <w:rPr>
+          <w:rFonts w:ascii="Times New Roman" w:hAnsi="Times New Roman" w:cs="Times New Roman"/>
+          <w:color w:val="FF0000"/>
+          <w:sz w:val="24"/>
+        </w:rPr>
+        <w:t>within</w:t>
+      </w:r>
+      <w:r>
+        <w:rPr>
+          <w:rFonts w:ascii="Times New Roman" w:hAnsi="Times New Roman" w:cs="Times New Roman"/>
+          <w:color w:val="FF0000"/>
+          <w:sz w:val="24"/>
+        </w:rPr>
+        <w:t xml:space="preserve"> a manageable size.</w:t>
       </w:r>
     </w:p>
     <w:p>
@@ -1457,186 +1770,157 @@
         <w:jc w:val="both"/>
         <w:rPr>
           <w:rFonts w:ascii="Times New Roman" w:hAnsi="Times New Roman" w:cs="Times New Roman"/>
-          <w:b/>
-          <w:color w:val="000000"/>
-        </w:rPr>
-      </w:pPr>
-      <w:r>
-        <w:rPr>
-          <w:rFonts w:ascii="Times New Roman" w:hAnsi="Times New Roman" w:cs="Times New Roman"/>
-          <w:color w:val="000000"/>
-        </w:rPr>
-        <w:t>Subnetting</w:t>
-      </w:r>
-      <w:r>
-        <w:rPr>
-          <w:rFonts w:ascii="Times New Roman" w:hAnsi="Times New Roman" w:cs="Times New Roman"/>
-          <w:color w:val="000000"/>
-        </w:rPr>
-        <w:t xml:space="preserve"> </w:t>
-      </w:r>
-      <w:r>
-        <w:rPr>
-          <w:rFonts w:ascii="Times New Roman" w:hAnsi="Times New Roman" w:cs="Times New Roman"/>
-          <w:color w:val="000000"/>
-        </w:rPr>
-        <w:t xml:space="preserve">is partitioning a network into </w:t>
-      </w:r>
-      <w:r>
-        <w:rPr>
-          <w:rFonts w:ascii="Times New Roman" w:hAnsi="Times New Roman" w:cs="Times New Roman"/>
-          <w:b/>
-          <w:color w:val="000000"/>
-        </w:rPr>
-        <w:t>s</w:t>
-      </w:r>
-      <w:r>
-        <w:rPr>
-          <w:rFonts w:ascii="Times New Roman" w:hAnsi="Times New Roman" w:cs="Times New Roman"/>
-          <w:b/>
-          <w:color w:val="000000"/>
-        </w:rPr>
-        <w:t>maller groups of IP addresses</w:t>
-      </w:r>
-      <w:r>
-        <w:rPr>
-          <w:rFonts w:ascii="Times New Roman" w:hAnsi="Times New Roman" w:cs="Times New Roman"/>
-          <w:b/>
-          <w:color w:val="000000"/>
-        </w:rPr>
-        <w:t xml:space="preserve"> </w:t>
-      </w:r>
-      <w:r>
-        <w:rPr>
-          <w:rFonts w:ascii="Times New Roman" w:hAnsi="Times New Roman" w:cs="Times New Roman"/>
-          <w:color w:val="000000"/>
-        </w:rPr>
-        <w:t>in comparison to</w:t>
-      </w:r>
-      <w:r>
-        <w:rPr>
-          <w:rFonts w:ascii="Times New Roman" w:hAnsi="Times New Roman" w:cs="Times New Roman"/>
-          <w:color w:val="000000"/>
-        </w:rPr>
-        <w:t xml:space="preserve"> simply using </w:t>
-      </w:r>
-      <w:r>
-        <w:rPr>
-          <w:rFonts w:ascii="Times New Roman" w:hAnsi="Times New Roman" w:cs="Times New Roman"/>
-          <w:color w:val="000000"/>
-        </w:rPr>
-        <w:t>Class A, B, and C conventions.</w:t>
-      </w:r>
-      <w:r>
-        <w:rPr>
-          <w:rFonts w:ascii="Times New Roman" w:hAnsi="Times New Roman" w:cs="Times New Roman"/>
-          <w:color w:val="000000"/>
-        </w:rPr>
-        <w:t xml:space="preserve"> </w:t>
-      </w:r>
-      <w:r>
-        <w:rPr>
-          <w:rFonts w:ascii="Times New Roman" w:hAnsi="Times New Roman" w:cs="Times New Roman"/>
-          <w:color w:val="000000"/>
-        </w:rPr>
-        <w:t xml:space="preserve">Each </w:t>
-      </w:r>
-      <w:r>
-        <w:rPr>
-          <w:rFonts w:ascii="Times New Roman" w:hAnsi="Times New Roman" w:cs="Times New Roman"/>
-          <w:color w:val="000000"/>
-        </w:rPr>
-        <w:t>subdivision</w:t>
-      </w:r>
-      <w:r>
-        <w:rPr>
-          <w:rFonts w:ascii="Times New Roman" w:hAnsi="Times New Roman" w:cs="Times New Roman"/>
-          <w:b/>
-          <w:color w:val="000000"/>
-        </w:rPr>
-        <w:t xml:space="preserve"> (subnet)</w:t>
-      </w:r>
-      <w:r>
-        <w:rPr>
-          <w:rFonts w:ascii="Times New Roman" w:hAnsi="Times New Roman" w:cs="Times New Roman"/>
-          <w:color w:val="000000"/>
-        </w:rPr>
-        <w:t xml:space="preserve"> of a single Class A, B, or C network </w:t>
-      </w:r>
-      <w:r>
-        <w:rPr>
-          <w:rFonts w:ascii="Times New Roman" w:hAnsi="Times New Roman" w:cs="Times New Roman"/>
-          <w:color w:val="000000"/>
-        </w:rPr>
-        <w:t xml:space="preserve">works </w:t>
-      </w:r>
-      <w:r>
-        <w:rPr>
-          <w:rFonts w:ascii="Times New Roman" w:hAnsi="Times New Roman" w:cs="Times New Roman"/>
-          <w:b/>
-          <w:color w:val="000000"/>
-        </w:rPr>
-        <w:t>as if it was</w:t>
-      </w:r>
-      <w:r>
-        <w:rPr>
-          <w:rFonts w:ascii="Times New Roman" w:hAnsi="Times New Roman" w:cs="Times New Roman"/>
-          <w:b/>
-          <w:color w:val="000000"/>
-        </w:rPr>
-        <w:t xml:space="preserve"> a network itself.</w:t>
-      </w:r>
-      <w:r>
-        <w:rPr>
-          <w:rFonts w:ascii="Times New Roman" w:hAnsi="Times New Roman" w:cs="Times New Roman"/>
-          <w:b/>
-          <w:color w:val="000000"/>
-        </w:rPr>
-        <w:t xml:space="preserve"> </w:t>
-      </w:r>
-    </w:p>
-    <w:p>
-      <w:pPr>
-        <w:ind w:left="360" w:hanging="360"/>
-        <w:jc w:val="both"/>
+          <w:color w:val="FF0000"/>
+          <w:sz w:val="24"/>
+        </w:rPr>
       </w:pPr>
     </w:p>
     <w:p>
       <w:pPr>
-        <w:ind w:left="360"/>
         <w:jc w:val="both"/>
         <w:rPr>
           <w:rFonts w:ascii="Times New Roman" w:hAnsi="Times New Roman" w:cs="Times New Roman"/>
-          <w:color w:val="000000"/>
+          <w:color w:val="FF0000"/>
+          <w:sz w:val="24"/>
         </w:rPr>
       </w:pPr>
       <w:r>
         <w:rPr>
           <w:rFonts w:ascii="Times New Roman" w:hAnsi="Times New Roman" w:cs="Times New Roman"/>
-          <w:color w:val="000000"/>
-        </w:rPr>
-        <w:t>This configuration allows routers to send data to multiple destination hosts without having to store all these host</w:t>
+          <w:color w:val="FF0000"/>
+          <w:sz w:val="24"/>
+        </w:rPr>
+        <w:t>Subnetting</w:t>
       </w:r>
       <w:r>
         <w:rPr>
           <w:rFonts w:ascii="Times New Roman" w:hAnsi="Times New Roman" w:cs="Times New Roman"/>
-          <w:color w:val="000000"/>
-        </w:rPr>
-        <w:t>'</w:t>
+          <w:color w:val="FF0000"/>
+          <w:sz w:val="24"/>
+        </w:rPr>
+        <w:t xml:space="preserve"> </w:t>
       </w:r>
       <w:r>
         <w:rPr>
           <w:rFonts w:ascii="Times New Roman" w:hAnsi="Times New Roman" w:cs="Times New Roman"/>
-          <w:color w:val="000000"/>
-        </w:rPr>
-        <w:t>s IP addresses in its routing table, just the subnet the particular hosts belong.</w:t>
+          <w:color w:val="FF0000"/>
+          <w:sz w:val="24"/>
+        </w:rPr>
+        <w:t>refers to</w:t>
       </w:r>
       <w:r>
         <w:rPr>
           <w:rFonts w:ascii="Times New Roman" w:hAnsi="Times New Roman" w:cs="Times New Roman"/>
-          <w:color w:val="000000"/>
-        </w:rPr>
-        <w:t xml:space="preserve"> Fragmenting a network can also be useful for example in a corporation to filter traffic depending on the purpose of the subnet and its location.</w:t>
+          <w:color w:val="FF0000"/>
+          <w:sz w:val="24"/>
+        </w:rPr>
+        <w:t xml:space="preserve"> partitioning a network into </w:t>
+      </w:r>
+      <w:r>
+        <w:rPr>
+          <w:rFonts w:ascii="Times New Roman" w:hAnsi="Times New Roman" w:cs="Times New Roman"/>
+          <w:b/>
+          <w:color w:val="FF0000"/>
+          <w:sz w:val="24"/>
+        </w:rPr>
+        <w:t>smaller groups of IP addresses</w:t>
+      </w:r>
+      <w:r>
+        <w:rPr>
+          <w:rFonts w:ascii="Times New Roman" w:hAnsi="Times New Roman" w:cs="Times New Roman"/>
+          <w:b/>
+          <w:color w:val="FF0000"/>
+          <w:sz w:val="24"/>
+        </w:rPr>
+        <w:t xml:space="preserve">. </w:t>
+      </w:r>
+      <w:r>
+        <w:rPr>
+          <w:rFonts w:ascii="Times New Roman" w:hAnsi="Times New Roman" w:cs="Times New Roman"/>
+          <w:color w:val="FF0000"/>
+          <w:sz w:val="24"/>
+        </w:rPr>
+        <w:t xml:space="preserve">Initially </w:t>
+      </w:r>
+      <w:r>
+        <w:rPr>
+          <w:rFonts w:ascii="Times New Roman" w:hAnsi="Times New Roman" w:cs="Times New Roman"/>
+          <w:color w:val="FF0000"/>
+          <w:sz w:val="24"/>
+        </w:rPr>
+        <w:t xml:space="preserve">the </w:t>
+      </w:r>
+      <w:r>
+        <w:rPr>
+          <w:rFonts w:ascii="Times New Roman" w:hAnsi="Times New Roman" w:cs="Times New Roman"/>
+          <w:color w:val="FF0000"/>
+          <w:sz w:val="24"/>
+        </w:rPr>
+        <w:t xml:space="preserve">Internet IP address space was </w:t>
+      </w:r>
+      <w:r>
+        <w:rPr>
+          <w:rFonts w:ascii="Times New Roman" w:hAnsi="Times New Roman" w:cs="Times New Roman"/>
+          <w:color w:val="FF0000"/>
+          <w:sz w:val="24"/>
+        </w:rPr>
+        <w:t>partitioned using</w:t>
+      </w:r>
+      <w:r>
+        <w:rPr>
+          <w:rFonts w:ascii="Times New Roman" w:hAnsi="Times New Roman" w:cs="Times New Roman"/>
+          <w:color w:val="FF0000"/>
+          <w:sz w:val="24"/>
+        </w:rPr>
+        <w:t xml:space="preserve"> </w:t>
+      </w:r>
+      <w:r>
+        <w:rPr>
+          <w:rFonts w:ascii="Times New Roman" w:hAnsi="Times New Roman" w:cs="Times New Roman"/>
+          <w:color w:val="FF0000"/>
+          <w:sz w:val="24"/>
+        </w:rPr>
+        <w:t xml:space="preserve">Class A, B, and C </w:t>
+      </w:r>
+      <w:r>
+        <w:rPr>
+          <w:rFonts w:ascii="Times New Roman" w:hAnsi="Times New Roman" w:cs="Times New Roman"/>
+          <w:color w:val="FF0000"/>
+          <w:sz w:val="24"/>
+        </w:rPr>
+        <w:t>subnets, which use masks /8, /16 and /24</w:t>
+      </w:r>
+      <w:r>
+        <w:rPr>
+          <w:rFonts w:ascii="Times New Roman" w:hAnsi="Times New Roman" w:cs="Times New Roman"/>
+          <w:color w:val="FF0000"/>
+          <w:sz w:val="24"/>
+        </w:rPr>
+        <w:t xml:space="preserve">. </w:t>
+      </w:r>
+      <w:r>
+        <w:rPr>
+          <w:rFonts w:ascii="Times New Roman" w:hAnsi="Times New Roman" w:cs="Times New Roman"/>
+          <w:color w:val="FF0000"/>
+          <w:sz w:val="24"/>
+        </w:rPr>
+        <w:t xml:space="preserve">These subnets can be further partitioned </w:t>
+      </w:r>
+      <w:r>
+        <w:rPr>
+          <w:rFonts w:ascii="Times New Roman" w:hAnsi="Times New Roman" w:cs="Times New Roman"/>
+          <w:color w:val="FF0000"/>
+          <w:sz w:val="24"/>
+        </w:rPr>
+        <w:t xml:space="preserve">for different reasons: </w:t>
+      </w:r>
+      <w:r>
+        <w:rPr>
+          <w:rFonts w:ascii="Times New Roman" w:hAnsi="Times New Roman" w:cs="Times New Roman"/>
+          <w:color w:val="FF0000"/>
+          <w:sz w:val="24"/>
+        </w:rPr>
+        <w:t xml:space="preserve">to segregate different kinds of traffic (e.g. iSCSI vs host communications), for establishing security controls, or for performance or security reasons </w:t>
       </w:r>
     </w:p>
     <w:p>
@@ -1778,22 +2062,28 @@
           <w:rFonts w:ascii="Times New Roman" w:eastAsia="Times New Roman" w:hAnsi="Times New Roman" w:cs="Times New Roman"/>
           <w:sz w:val="24"/>
           <w:szCs w:val="24"/>
-          <w:u w:val="single"/>
         </w:rPr>
       </w:pPr>
       <w:r>
         <w:rPr>
           <w:rFonts w:ascii="Times New Roman" w:eastAsia="Times New Roman" w:hAnsi="Times New Roman" w:cs="Times New Roman"/>
-          <w:sz w:val="24"/>
-          <w:szCs w:val="24"/>
-          <w:u w:val="single"/>
+          <w:color w:val="FF0000"/>
+          <w:sz w:val="24"/>
+          <w:szCs w:val="24"/>
+        </w:rPr>
+        <w:t>A total of eight subnets, five of them being used for hosts (labeled 1 to 5) and other three for router to router communications (labeled A, B and C)</w:t>
+      </w:r>
+      <w:r>
+        <w:rPr>
+          <w:rFonts w:ascii="Times New Roman" w:eastAsia="Times New Roman" w:hAnsi="Times New Roman" w:cs="Times New Roman"/>
+          <w:sz w:val="24"/>
+          <w:szCs w:val="24"/>
         </w:rPr>
         <w:br w:type="page"/>
       </w:r>
     </w:p>
     <w:p>
       <w:pPr>
-        <w:jc w:val="both"/>
         <w:rPr>
           <w:rFonts w:ascii="Times New Roman" w:eastAsia="Times New Roman" w:hAnsi="Times New Roman" w:cs="Times New Roman"/>
           <w:sz w:val="24"/>
@@ -3487,7 +3777,34 @@
                 <w:sz w:val="20"/>
                 <w:szCs w:val="20"/>
               </w:rPr>
-              <w:t>192.168.4.224/30</w:t>
+              <w:t>192.168.4.</w:t>
+            </w:r>
+            <w:r>
+              <w:rPr>
+                <w:rFonts w:eastAsia="Times New Roman"/>
+                <w:color w:val="000000"/>
+                <w:sz w:val="20"/>
+                <w:szCs w:val="20"/>
+              </w:rPr>
+              <w:t>192</w:t>
+            </w:r>
+            <w:r>
+              <w:rPr>
+                <w:rFonts w:eastAsia="Times New Roman"/>
+                <w:color w:val="000000"/>
+                <w:sz w:val="20"/>
+                <w:szCs w:val="20"/>
+              </w:rPr>
+              <w:t>/</w:t>
+            </w:r>
+            <w:r>
+              <w:rPr>
+                <w:rFonts w:eastAsia="Times New Roman"/>
+                <w:color w:val="000000"/>
+                <w:sz w:val="20"/>
+                <w:szCs w:val="20"/>
+              </w:rPr>
+              <w:t>27</w:t>
             </w:r>
           </w:p>
         </w:tc>
@@ -3522,7 +3839,16 @@
                 <w:sz w:val="20"/>
                 <w:szCs w:val="20"/>
               </w:rPr>
-              <w:t>192.168.4.227</w:t>
+              <w:t>192.168.4.</w:t>
+            </w:r>
+            <w:r>
+              <w:rPr>
+                <w:rFonts w:eastAsia="Times New Roman"/>
+                <w:color w:val="000000"/>
+                <w:sz w:val="20"/>
+                <w:szCs w:val="20"/>
+              </w:rPr>
+              <w:t>223</w:t>
             </w:r>
           </w:p>
         </w:tc>
@@ -3557,7 +3883,16 @@
                 <w:sz w:val="20"/>
                 <w:szCs w:val="20"/>
               </w:rPr>
-              <w:t>192.168.4.225</w:t>
+              <w:t>192.168.4.</w:t>
+            </w:r>
+            <w:r>
+              <w:rPr>
+                <w:rFonts w:eastAsia="Times New Roman"/>
+                <w:color w:val="000000"/>
+                <w:sz w:val="20"/>
+                <w:szCs w:val="20"/>
+              </w:rPr>
+              <w:t>193</w:t>
             </w:r>
           </w:p>
         </w:tc>
@@ -3592,7 +3927,16 @@
                 <w:sz w:val="20"/>
                 <w:szCs w:val="20"/>
               </w:rPr>
-              <w:t>192.168.4.226</w:t>
+              <w:t>192.168.4.</w:t>
+            </w:r>
+            <w:r>
+              <w:rPr>
+                <w:rFonts w:eastAsia="Times New Roman"/>
+                <w:color w:val="000000"/>
+                <w:sz w:val="20"/>
+                <w:szCs w:val="20"/>
+              </w:rPr>
+              <w:t>222</w:t>
             </w:r>
           </w:p>
         </w:tc>
@@ -3708,7 +4052,34 @@
                 <w:sz w:val="20"/>
                 <w:szCs w:val="20"/>
               </w:rPr>
-              <w:t>192.168.4.228/30</w:t>
+              <w:t>192.168.4.22</w:t>
+            </w:r>
+            <w:r>
+              <w:rPr>
+                <w:rFonts w:eastAsia="Times New Roman"/>
+                <w:color w:val="000000"/>
+                <w:sz w:val="20"/>
+                <w:szCs w:val="20"/>
+              </w:rPr>
+              <w:t>4</w:t>
+            </w:r>
+            <w:r>
+              <w:rPr>
+                <w:rFonts w:eastAsia="Times New Roman"/>
+                <w:color w:val="000000"/>
+                <w:sz w:val="20"/>
+                <w:szCs w:val="20"/>
+              </w:rPr>
+              <w:t>/</w:t>
+            </w:r>
+            <w:r>
+              <w:rPr>
+                <w:rFonts w:eastAsia="Times New Roman"/>
+                <w:color w:val="000000"/>
+                <w:sz w:val="20"/>
+                <w:szCs w:val="20"/>
+              </w:rPr>
+              <w:t>27</w:t>
             </w:r>
           </w:p>
         </w:tc>
@@ -3743,7 +4114,16 @@
                 <w:sz w:val="20"/>
                 <w:szCs w:val="20"/>
               </w:rPr>
-              <w:t>192.168.4.231</w:t>
+              <w:t>192.168.4.2</w:t>
+            </w:r>
+            <w:r>
+              <w:rPr>
+                <w:rFonts w:eastAsia="Times New Roman"/>
+                <w:color w:val="000000"/>
+                <w:sz w:val="20"/>
+                <w:szCs w:val="20"/>
+              </w:rPr>
+              <w:t>55</w:t>
             </w:r>
           </w:p>
         </w:tc>
@@ -3778,7 +4158,16 @@
                 <w:sz w:val="20"/>
                 <w:szCs w:val="20"/>
               </w:rPr>
-              <w:t>192.168.4.229</w:t>
+              <w:t>192.168.4.2</w:t>
+            </w:r>
+            <w:r>
+              <w:rPr>
+                <w:rFonts w:eastAsia="Times New Roman"/>
+                <w:color w:val="000000"/>
+                <w:sz w:val="20"/>
+                <w:szCs w:val="20"/>
+              </w:rPr>
+              <w:t>25</w:t>
             </w:r>
           </w:p>
         </w:tc>
@@ -3813,7 +4202,16 @@
                 <w:sz w:val="20"/>
                 <w:szCs w:val="20"/>
               </w:rPr>
-              <w:t>192.168.4.230</w:t>
+              <w:t>192.168.4.2</w:t>
+            </w:r>
+            <w:r>
+              <w:rPr>
+                <w:rFonts w:eastAsia="Times New Roman"/>
+                <w:color w:val="000000"/>
+                <w:sz w:val="20"/>
+                <w:szCs w:val="20"/>
+              </w:rPr>
+              <w:t>54</w:t>
             </w:r>
           </w:p>
         </w:tc>
@@ -3855,6 +4253,7 @@
       <w:pPr>
         <w:rPr>
           <w:rFonts w:ascii="Times New Roman" w:eastAsia="Times New Roman" w:hAnsi="Times New Roman" w:cs="Times New Roman"/>
+          <w:color w:val="FF0000"/>
           <w:sz w:val="24"/>
           <w:szCs w:val="24"/>
         </w:rPr>
@@ -3862,6 +4261,7 @@
       <w:r>
         <w:rPr>
           <w:rFonts w:ascii="Times New Roman" w:eastAsia="Times New Roman" w:hAnsi="Times New Roman" w:cs="Times New Roman"/>
+          <w:color w:val="FF0000"/>
           <w:sz w:val="24"/>
           <w:szCs w:val="24"/>
         </w:rPr>
@@ -3870,6 +4270,7 @@
       <w:r>
         <w:rPr>
           <w:rFonts w:ascii="Times New Roman" w:eastAsia="Times New Roman" w:hAnsi="Times New Roman" w:cs="Times New Roman"/>
+          <w:color w:val="FF0000"/>
           <w:sz w:val="24"/>
           <w:szCs w:val="24"/>
         </w:rPr>
@@ -3878,6 +4279,7 @@
       <w:r>
         <w:rPr>
           <w:rFonts w:ascii="Times New Roman" w:eastAsia="Times New Roman" w:hAnsi="Times New Roman" w:cs="Times New Roman"/>
+          <w:color w:val="FF0000"/>
           <w:sz w:val="24"/>
           <w:szCs w:val="24"/>
         </w:rPr>
@@ -3886,6 +4288,7 @@
       <w:r>
         <w:rPr>
           <w:rFonts w:ascii="Times New Roman" w:eastAsia="Times New Roman" w:hAnsi="Times New Roman" w:cs="Times New Roman"/>
+          <w:color w:val="FF0000"/>
           <w:sz w:val="24"/>
           <w:szCs w:val="24"/>
         </w:rPr>
@@ -3894,6 +4297,7 @@
       <w:r>
         <w:rPr>
           <w:rFonts w:ascii="Times New Roman" w:eastAsia="Times New Roman" w:hAnsi="Times New Roman" w:cs="Times New Roman"/>
+          <w:color w:val="FF0000"/>
           <w:sz w:val="24"/>
           <w:szCs w:val="24"/>
         </w:rPr>
@@ -3903,6 +4307,7 @@
         <w:rPr>
           <w:rFonts w:ascii="Times New Roman" w:eastAsia="Times New Roman" w:hAnsi="Times New Roman" w:cs="Times New Roman"/>
           <w:i/>
+          <w:color w:val="FF0000"/>
           <w:sz w:val="24"/>
           <w:szCs w:val="24"/>
         </w:rPr>
@@ -3912,6 +4317,7 @@
         <w:rPr>
           <w:rFonts w:ascii="Times New Roman" w:eastAsia="Times New Roman" w:hAnsi="Times New Roman" w:cs="Times New Roman"/>
           <w:i/>
+          <w:color w:val="FF0000"/>
           <w:sz w:val="24"/>
           <w:szCs w:val="24"/>
         </w:rPr>
@@ -3921,6 +4327,7 @@
         <w:rPr>
           <w:rFonts w:ascii="Times New Roman" w:eastAsia="Times New Roman" w:hAnsi="Times New Roman" w:cs="Times New Roman"/>
           <w:i/>
+          <w:color w:val="FF0000"/>
           <w:sz w:val="24"/>
           <w:szCs w:val="24"/>
         </w:rPr>
@@ -3930,6 +4337,7 @@
         <w:rPr>
           <w:rFonts w:ascii="Times New Roman" w:eastAsia="Times New Roman" w:hAnsi="Times New Roman" w:cs="Times New Roman"/>
           <w:i/>
+          <w:color w:val="FF0000"/>
           <w:sz w:val="24"/>
           <w:szCs w:val="24"/>
         </w:rPr>
@@ -3940,6 +4348,7 @@
       <w:pPr>
         <w:rPr>
           <w:rFonts w:ascii="Times New Roman" w:eastAsia="Times New Roman" w:hAnsi="Times New Roman" w:cs="Times New Roman"/>
+          <w:color w:val="FF0000"/>
           <w:sz w:val="24"/>
           <w:szCs w:val="24"/>
         </w:rPr>
@@ -3947,6 +4356,7 @@
       <w:r>
         <w:rPr>
           <w:rFonts w:ascii="Times New Roman" w:eastAsia="Times New Roman" w:hAnsi="Times New Roman" w:cs="Times New Roman"/>
+          <w:color w:val="FF0000"/>
           <w:sz w:val="24"/>
           <w:szCs w:val="24"/>
         </w:rPr>
@@ -3955,14 +4365,27 @@
       <w:r>
         <w:rPr>
           <w:rFonts w:ascii="Times New Roman" w:eastAsia="Times New Roman" w:hAnsi="Times New Roman" w:cs="Times New Roman"/>
-          <w:sz w:val="24"/>
-          <w:szCs w:val="24"/>
-        </w:rPr>
-        <w:t xml:space="preserve"> Hosts_5</w:t>
-      </w:r>
-      <w:r>
-        <w:rPr>
-          <w:rFonts w:ascii="Times New Roman" w:eastAsia="Times New Roman" w:hAnsi="Times New Roman" w:cs="Times New Roman"/>
+          <w:color w:val="FF0000"/>
+          <w:sz w:val="24"/>
+          <w:szCs w:val="24"/>
+        </w:rPr>
+        <w:t xml:space="preserve"> Hosts_</w:t>
+      </w:r>
+      <w:bookmarkStart w:id="2" w:name="_GoBack"/>
+      <w:bookmarkEnd w:id="2"/>
+      <w:r>
+        <w:rPr>
+          <w:rFonts w:ascii="Times New Roman" w:eastAsia="Times New Roman" w:hAnsi="Times New Roman" w:cs="Times New Roman"/>
+          <w:color w:val="FF0000"/>
+          <w:sz w:val="24"/>
+          <w:szCs w:val="24"/>
+        </w:rPr>
+        <w:t>5</w:t>
+      </w:r>
+      <w:r>
+        <w:rPr>
+          <w:rFonts w:ascii="Times New Roman" w:eastAsia="Times New Roman" w:hAnsi="Times New Roman" w:cs="Times New Roman"/>
+          <w:color w:val="FF0000"/>
           <w:sz w:val="24"/>
           <w:szCs w:val="24"/>
         </w:rPr>
@@ -3971,6 +4394,7 @@
       <w:r>
         <w:rPr>
           <w:rFonts w:ascii="Times New Roman" w:eastAsia="Times New Roman" w:hAnsi="Times New Roman" w:cs="Times New Roman"/>
+          <w:color w:val="FF0000"/>
           <w:sz w:val="24"/>
           <w:szCs w:val="24"/>
         </w:rPr>
@@ -3980,6 +4404,7 @@
         <w:rPr>
           <w:rFonts w:ascii="Times New Roman" w:eastAsia="Times New Roman" w:hAnsi="Times New Roman" w:cs="Times New Roman"/>
           <w:i/>
+          <w:color w:val="FF0000"/>
           <w:sz w:val="24"/>
           <w:szCs w:val="24"/>
         </w:rPr>
@@ -3989,6 +4414,7 @@
         <w:rPr>
           <w:rFonts w:ascii="Times New Roman" w:eastAsia="Times New Roman" w:hAnsi="Times New Roman" w:cs="Times New Roman"/>
           <w:i/>
+          <w:color w:val="FF0000"/>
           <w:sz w:val="24"/>
           <w:szCs w:val="24"/>
         </w:rPr>
@@ -4127,7 +4553,25 @@
           <w:sz w:val="24"/>
           <w:szCs w:val="24"/>
         </w:rPr>
-        <w:t>For example 192.168.4.0/26 and 192.168.4.32/27 into 192.168.4.0/26  (64 IPs)</w:t>
+        <w:t>For example 192.168.4.0/26 and 192.168.4.32/27 into 192.168.4.0/</w:t>
+      </w:r>
+      <w:proofErr w:type="gramStart"/>
+      <w:r>
+        <w:rPr>
+          <w:rFonts w:ascii="Times New Roman" w:eastAsia="Times New Roman" w:hAnsi="Times New Roman" w:cs="Times New Roman"/>
+          <w:sz w:val="24"/>
+          <w:szCs w:val="24"/>
+        </w:rPr>
+        <w:t>26  (</w:t>
+      </w:r>
+      <w:proofErr w:type="gramEnd"/>
+      <w:r>
+        <w:rPr>
+          <w:rFonts w:ascii="Times New Roman" w:eastAsia="Times New Roman" w:hAnsi="Times New Roman" w:cs="Times New Roman"/>
+          <w:sz w:val="24"/>
+          <w:szCs w:val="24"/>
+        </w:rPr>
+        <w:t>64 IPs)</w:t>
       </w:r>
     </w:p>
     <w:p>
@@ -6227,7 +6671,27 @@
           <w:szCs w:val="24"/>
           <w:u w:val="single"/>
         </w:rPr>
-        <w:t xml:space="preserve">8. Consider again the first IP assignation where you assigned 32 IPs to each of the subnetworks. Complete the forwarding table (interfaces and IPs) of Router 1 at times T=0, T=10 and T=20. Note that Router 1 has 4 interfaces as shown in the topology above: Fa1, Fa2, Fa3 and Gig1. Assume that routers exchange information every 10 time units. </w:t>
+        <w:t xml:space="preserve">8. Consider again the first IP assignation where you assigned 32 IPs to each of the subnetworks. Complete the forwarding table (interfaces and IPs) of Router 1 at times T=0, T=10 and T=20. Note that Router 1 has 4 interfaces as shown in the topology above: Fa1, Fa2, Fa3 and Gig1. Assume that routers exchange information every </w:t>
+      </w:r>
+      <w:proofErr w:type="gramStart"/>
+      <w:r>
+        <w:rPr>
+          <w:rFonts w:ascii="Times New Roman" w:eastAsia="Times New Roman" w:hAnsi="Times New Roman" w:cs="Times New Roman"/>
+          <w:sz w:val="24"/>
+          <w:szCs w:val="24"/>
+          <w:u w:val="single"/>
+        </w:rPr>
+        <w:t>10 time</w:t>
+      </w:r>
+      <w:proofErr w:type="gramEnd"/>
+      <w:r>
+        <w:rPr>
+          <w:rFonts w:ascii="Times New Roman" w:eastAsia="Times New Roman" w:hAnsi="Times New Roman" w:cs="Times New Roman"/>
+          <w:sz w:val="24"/>
+          <w:szCs w:val="24"/>
+          <w:u w:val="single"/>
+        </w:rPr>
+        <w:t xml:space="preserve"> units. </w:t>
       </w:r>
     </w:p>
     <w:p>
@@ -6539,50 +7003,90 @@
                 <w:szCs w:val="18"/>
               </w:rPr>
             </w:pPr>
-          </w:p>
-        </w:tc>
-        <w:tc>
-          <w:tcPr>
-            <w:tcW w:w="1635" w:type="dxa"/>
-          </w:tcPr>
-          <w:p>
-            <w:pPr>
-              <w:spacing w:line="240" w:lineRule="auto"/>
+            <w:r>
               <w:rPr>
                 <w:color w:val="FF0000"/>
                 <w:sz w:val="18"/>
                 <w:szCs w:val="18"/>
               </w:rPr>
-            </w:pPr>
-          </w:p>
-        </w:tc>
-        <w:tc>
-          <w:tcPr>
-            <w:tcW w:w="1065" w:type="dxa"/>
-          </w:tcPr>
-          <w:p>
-            <w:pPr>
+              <w:t>Gi1</w:t>
+            </w:r>
+          </w:p>
+        </w:tc>
+        <w:tc>
+          <w:tcPr>
+            <w:tcW w:w="1635" w:type="dxa"/>
+          </w:tcPr>
+          <w:p>
+            <w:pPr>
+              <w:spacing w:line="240" w:lineRule="auto"/>
               <w:rPr>
                 <w:color w:val="FF0000"/>
                 <w:sz w:val="18"/>
                 <w:szCs w:val="18"/>
               </w:rPr>
             </w:pPr>
-          </w:p>
-        </w:tc>
-        <w:tc>
-          <w:tcPr>
-            <w:tcW w:w="1755" w:type="dxa"/>
-          </w:tcPr>
-          <w:p>
-            <w:pPr>
-              <w:spacing w:line="240" w:lineRule="auto"/>
+            <w:r>
               <w:rPr>
                 <w:color w:val="FF0000"/>
                 <w:sz w:val="18"/>
                 <w:szCs w:val="18"/>
               </w:rPr>
-            </w:pPr>
+              <w:t>192.168.4.192</w:t>
+            </w:r>
+          </w:p>
+        </w:tc>
+        <w:tc>
+          <w:tcPr>
+            <w:tcW w:w="1065" w:type="dxa"/>
+          </w:tcPr>
+          <w:p>
+            <w:pPr>
+              <w:rPr>
+                <w:color w:val="FF0000"/>
+                <w:sz w:val="18"/>
+                <w:szCs w:val="18"/>
+              </w:rPr>
+            </w:pPr>
+            <w:r>
+              <w:rPr>
+                <w:color w:val="FF0000"/>
+                <w:sz w:val="18"/>
+                <w:szCs w:val="18"/>
+              </w:rPr>
+              <w:t>Gi1</w:t>
+            </w:r>
+          </w:p>
+        </w:tc>
+        <w:tc>
+          <w:tcPr>
+            <w:tcW w:w="1755" w:type="dxa"/>
+          </w:tcPr>
+          <w:p>
+            <w:pPr>
+              <w:spacing w:line="240" w:lineRule="auto"/>
+              <w:rPr>
+                <w:color w:val="FF0000"/>
+                <w:sz w:val="18"/>
+                <w:szCs w:val="18"/>
+              </w:rPr>
+            </w:pPr>
+            <w:r>
+              <w:rPr>
+                <w:color w:val="FF0000"/>
+                <w:sz w:val="18"/>
+                <w:szCs w:val="18"/>
+              </w:rPr>
+              <w:t>192.168.4.16</w:t>
+            </w:r>
+            <w:r>
+              <w:rPr>
+                <w:color w:val="FF0000"/>
+                <w:sz w:val="18"/>
+                <w:szCs w:val="18"/>
+              </w:rPr>
+              <w:t>0/27</w:t>
+            </w:r>
           </w:p>
         </w:tc>
       </w:tr>
@@ -6676,21 +7180,37 @@
                 <w:szCs w:val="18"/>
               </w:rPr>
             </w:pPr>
-          </w:p>
-        </w:tc>
-        <w:tc>
-          <w:tcPr>
-            <w:tcW w:w="1755" w:type="dxa"/>
-          </w:tcPr>
-          <w:p>
-            <w:pPr>
-              <w:spacing w:line="240" w:lineRule="auto"/>
+            <w:r>
               <w:rPr>
                 <w:color w:val="FF0000"/>
                 <w:sz w:val="18"/>
                 <w:szCs w:val="18"/>
               </w:rPr>
-            </w:pPr>
+              <w:t>Gi1</w:t>
+            </w:r>
+          </w:p>
+        </w:tc>
+        <w:tc>
+          <w:tcPr>
+            <w:tcW w:w="1755" w:type="dxa"/>
+          </w:tcPr>
+          <w:p>
+            <w:pPr>
+              <w:spacing w:line="240" w:lineRule="auto"/>
+              <w:rPr>
+                <w:color w:val="FF0000"/>
+                <w:sz w:val="18"/>
+                <w:szCs w:val="18"/>
+              </w:rPr>
+            </w:pPr>
+            <w:r>
+              <w:rPr>
+                <w:color w:val="FF0000"/>
+                <w:sz w:val="18"/>
+                <w:szCs w:val="18"/>
+              </w:rPr>
+              <w:t>192.168.4.224/27</w:t>
+            </w:r>
           </w:p>
         </w:tc>
       </w:tr>
@@ -6779,27 +7299,44 @@
           </w:tcPr>
           <w:p>
             <w:pPr>
+              <w:spacing w:line="240" w:lineRule="auto"/>
               <w:rPr>
                 <w:color w:val="FF0000"/>
                 <w:sz w:val="18"/>
                 <w:szCs w:val="18"/>
               </w:rPr>
             </w:pPr>
-          </w:p>
-        </w:tc>
-        <w:tc>
-          <w:tcPr>
-            <w:tcW w:w="1755" w:type="dxa"/>
-          </w:tcPr>
-          <w:p>
-            <w:pPr>
-              <w:spacing w:line="240" w:lineRule="auto"/>
+            <w:r>
               <w:rPr>
                 <w:color w:val="FF0000"/>
                 <w:sz w:val="18"/>
                 <w:szCs w:val="18"/>
               </w:rPr>
-            </w:pPr>
+              <w:t>Gi1</w:t>
+            </w:r>
+          </w:p>
+        </w:tc>
+        <w:tc>
+          <w:tcPr>
+            <w:tcW w:w="1755" w:type="dxa"/>
+          </w:tcPr>
+          <w:p>
+            <w:pPr>
+              <w:spacing w:line="240" w:lineRule="auto"/>
+              <w:rPr>
+                <w:color w:val="FF0000"/>
+                <w:sz w:val="18"/>
+                <w:szCs w:val="18"/>
+              </w:rPr>
+            </w:pPr>
+            <w:r>
+              <w:rPr>
+                <w:color w:val="FF0000"/>
+                <w:sz w:val="18"/>
+                <w:szCs w:val="18"/>
+              </w:rPr>
+              <w:t>192.168.4.96/27</w:t>
+            </w:r>
           </w:p>
         </w:tc>
       </w:tr>
@@ -7266,13 +7803,11 @@
     </w:tbl>
     <w:p>
       <w:pPr>
-        <w:ind w:left="363"/>
         <w:jc w:val="both"/>
         <w:rPr>
           <w:rFonts w:ascii="Times New Roman" w:eastAsia="Times New Roman" w:hAnsi="Times New Roman" w:cs="Times New Roman"/>
           <w:sz w:val="24"/>
           <w:szCs w:val="24"/>
-          <w:lang w:val="en-US"/>
         </w:rPr>
       </w:pPr>
       <w:r>
@@ -7280,577 +7815,8 @@
           <w:rFonts w:ascii="Times New Roman" w:eastAsia="Times New Roman" w:hAnsi="Times New Roman" w:cs="Times New Roman"/>
           <w:sz w:val="24"/>
           <w:szCs w:val="24"/>
-          <w:lang w:val="en-US"/>
         </w:rPr>
         <w:lastRenderedPageBreak/>
-        <w:t>Router 1</w:t>
-      </w:r>
-    </w:p>
-    <w:p>
-      <w:pPr>
-        <w:ind w:left="363"/>
-        <w:jc w:val="both"/>
-        <w:rPr>
-          <w:rFonts w:ascii="Times New Roman" w:eastAsia="Times New Roman" w:hAnsi="Times New Roman" w:cs="Times New Roman"/>
-          <w:sz w:val="24"/>
-          <w:szCs w:val="24"/>
-          <w:lang w:val="en-US"/>
-        </w:rPr>
-      </w:pPr>
-      <w:r>
-        <w:rPr>
-          <w:rFonts w:ascii="Times New Roman" w:eastAsia="Times New Roman" w:hAnsi="Times New Roman" w:cs="Times New Roman"/>
-          <w:sz w:val="24"/>
-          <w:szCs w:val="24"/>
-          <w:lang w:val="en-US"/>
-        </w:rPr>
-        <w:t>IP Addresses corresponding to the different router interfaces</w:t>
-      </w:r>
-    </w:p>
-    <w:p>
-      <w:pPr>
-        <w:ind w:left="363"/>
-        <w:jc w:val="both"/>
-        <w:rPr>
-          <w:rFonts w:ascii="Times New Roman" w:eastAsia="Times New Roman" w:hAnsi="Times New Roman" w:cs="Times New Roman"/>
-          <w:sz w:val="24"/>
-          <w:szCs w:val="24"/>
-          <w:lang w:val="en-US"/>
-        </w:rPr>
-      </w:pPr>
-      <w:r>
-        <w:rPr>
-          <w:rFonts w:ascii="Times New Roman" w:eastAsia="Times New Roman" w:hAnsi="Times New Roman" w:cs="Times New Roman"/>
-          <w:sz w:val="24"/>
-          <w:szCs w:val="24"/>
-          <w:lang w:val="en-US"/>
-        </w:rPr>
-        <w:t>Fa1</w:t>
-      </w:r>
-      <w:r>
-        <w:rPr>
-          <w:rFonts w:ascii="Times New Roman" w:eastAsia="Times New Roman" w:hAnsi="Times New Roman" w:cs="Times New Roman"/>
-          <w:sz w:val="24"/>
-          <w:szCs w:val="24"/>
-          <w:lang w:val="en-US"/>
-        </w:rPr>
-        <w:tab/>
-        <w:t>192.168.4.1   /27</w:t>
-      </w:r>
-    </w:p>
-    <w:p>
-      <w:pPr>
-        <w:ind w:left="363"/>
-        <w:jc w:val="both"/>
-        <w:rPr>
-          <w:rFonts w:ascii="Times New Roman" w:eastAsia="Times New Roman" w:hAnsi="Times New Roman" w:cs="Times New Roman"/>
-          <w:sz w:val="24"/>
-          <w:szCs w:val="24"/>
-          <w:lang w:val="en-US"/>
-        </w:rPr>
-      </w:pPr>
-      <w:r>
-        <w:rPr>
-          <w:rFonts w:ascii="Times New Roman" w:eastAsia="Times New Roman" w:hAnsi="Times New Roman" w:cs="Times New Roman"/>
-          <w:sz w:val="24"/>
-          <w:szCs w:val="24"/>
-          <w:lang w:val="en-US"/>
-        </w:rPr>
-        <w:t>Fa2</w:t>
-      </w:r>
-      <w:r>
-        <w:rPr>
-          <w:rFonts w:ascii="Times New Roman" w:eastAsia="Times New Roman" w:hAnsi="Times New Roman" w:cs="Times New Roman"/>
-          <w:sz w:val="24"/>
-          <w:szCs w:val="24"/>
-          <w:lang w:val="en-US"/>
-        </w:rPr>
-        <w:tab/>
-        <w:t xml:space="preserve">192.168.4.33 /27 </w:t>
-      </w:r>
-    </w:p>
-    <w:p>
-      <w:pPr>
-        <w:ind w:left="363"/>
-        <w:jc w:val="both"/>
-        <w:rPr>
-          <w:rFonts w:ascii="Times New Roman" w:eastAsia="Times New Roman" w:hAnsi="Times New Roman" w:cs="Times New Roman"/>
-          <w:sz w:val="24"/>
-          <w:szCs w:val="24"/>
-          <w:lang w:val="en-US"/>
-        </w:rPr>
-      </w:pPr>
-      <w:r>
-        <w:rPr>
-          <w:rFonts w:ascii="Times New Roman" w:eastAsia="Times New Roman" w:hAnsi="Times New Roman" w:cs="Times New Roman"/>
-          <w:sz w:val="24"/>
-          <w:szCs w:val="24"/>
-          <w:lang w:val="en-US"/>
-        </w:rPr>
-        <w:t>Fa3</w:t>
-      </w:r>
-      <w:r>
-        <w:rPr>
-          <w:rFonts w:ascii="Times New Roman" w:eastAsia="Times New Roman" w:hAnsi="Times New Roman" w:cs="Times New Roman"/>
-          <w:sz w:val="24"/>
-          <w:szCs w:val="24"/>
-          <w:lang w:val="en-US"/>
-        </w:rPr>
-        <w:tab/>
-        <w:t>192.168.4.65 /27</w:t>
-      </w:r>
-    </w:p>
-    <w:p>
-      <w:pPr>
-        <w:ind w:left="363"/>
-        <w:jc w:val="both"/>
-        <w:rPr>
-          <w:rFonts w:ascii="Times New Roman" w:eastAsia="Times New Roman" w:hAnsi="Times New Roman" w:cs="Times New Roman"/>
-          <w:sz w:val="24"/>
-          <w:szCs w:val="24"/>
-          <w:lang w:val="en-US"/>
-        </w:rPr>
-      </w:pPr>
-      <w:r>
-        <w:rPr>
-          <w:rFonts w:ascii="Times New Roman" w:eastAsia="Times New Roman" w:hAnsi="Times New Roman" w:cs="Times New Roman"/>
-          <w:sz w:val="24"/>
-          <w:szCs w:val="24"/>
-          <w:lang w:val="en-US"/>
-        </w:rPr>
-        <w:t>Gig1</w:t>
-      </w:r>
-      <w:r>
-        <w:rPr>
-          <w:rFonts w:ascii="Times New Roman" w:eastAsia="Times New Roman" w:hAnsi="Times New Roman" w:cs="Times New Roman"/>
-          <w:sz w:val="24"/>
-          <w:szCs w:val="24"/>
-          <w:lang w:val="en-US"/>
-        </w:rPr>
-        <w:tab/>
-        <w:t>192.168.4.97 /27</w:t>
-      </w:r>
-    </w:p>
-    <w:p>
-      <w:pPr>
-        <w:ind w:left="363" w:hanging="720"/>
-        <w:jc w:val="both"/>
-        <w:rPr>
-          <w:rFonts w:ascii="Times New Roman" w:eastAsia="Times New Roman" w:hAnsi="Times New Roman" w:cs="Times New Roman"/>
-          <w:sz w:val="24"/>
-          <w:szCs w:val="24"/>
-          <w:lang w:val="en-US"/>
-        </w:rPr>
-      </w:pPr>
-      <w:r>
-        <w:rPr>
-          <w:rFonts w:ascii="Times New Roman" w:eastAsia="Times New Roman" w:hAnsi="Times New Roman" w:cs="Times New Roman"/>
-          <w:sz w:val="24"/>
-          <w:szCs w:val="24"/>
-          <w:lang w:val="en-US"/>
-        </w:rPr>
-        <w:tab/>
-      </w:r>
-    </w:p>
-    <w:p>
-      <w:pPr>
-        <w:ind w:left="363" w:hanging="720"/>
-        <w:jc w:val="both"/>
-        <w:rPr>
-          <w:rFonts w:ascii="Times New Roman" w:eastAsia="Times New Roman" w:hAnsi="Times New Roman" w:cs="Times New Roman"/>
-          <w:sz w:val="24"/>
-          <w:szCs w:val="24"/>
-          <w:lang w:val="en-US"/>
-        </w:rPr>
-      </w:pPr>
-      <w:r>
-        <w:rPr>
-          <w:rFonts w:ascii="Times New Roman" w:eastAsia="Times New Roman" w:hAnsi="Times New Roman" w:cs="Times New Roman"/>
-          <w:sz w:val="24"/>
-          <w:szCs w:val="24"/>
-          <w:lang w:val="en-US"/>
-        </w:rPr>
-        <w:tab/>
-        <w:t>Router 2</w:t>
-      </w:r>
-    </w:p>
-    <w:p>
-      <w:pPr>
-        <w:ind w:left="363" w:hanging="720"/>
-        <w:jc w:val="both"/>
-        <w:rPr>
-          <w:rFonts w:ascii="Times New Roman" w:eastAsia="Times New Roman" w:hAnsi="Times New Roman" w:cs="Times New Roman"/>
-          <w:sz w:val="24"/>
-          <w:szCs w:val="24"/>
-          <w:lang w:val="en-US"/>
-        </w:rPr>
-      </w:pPr>
-      <w:r>
-        <w:rPr>
-          <w:rFonts w:ascii="Times New Roman" w:eastAsia="Times New Roman" w:hAnsi="Times New Roman" w:cs="Times New Roman"/>
-          <w:sz w:val="24"/>
-          <w:szCs w:val="24"/>
-          <w:lang w:val="en-US"/>
-        </w:rPr>
-        <w:tab/>
-      </w:r>
-      <w:r>
-        <w:rPr>
-          <w:rFonts w:ascii="Times New Roman" w:eastAsia="Times New Roman" w:hAnsi="Times New Roman" w:cs="Times New Roman"/>
-          <w:sz w:val="24"/>
-          <w:szCs w:val="24"/>
-          <w:lang w:val="en-US"/>
-        </w:rPr>
-        <w:t>Fa1</w:t>
-      </w:r>
-      <w:r>
-        <w:rPr>
-          <w:rFonts w:ascii="Times New Roman" w:eastAsia="Times New Roman" w:hAnsi="Times New Roman" w:cs="Times New Roman"/>
-          <w:sz w:val="24"/>
-          <w:szCs w:val="24"/>
-          <w:lang w:val="en-US"/>
-        </w:rPr>
-        <w:tab/>
-        <w:t>192.168.4.98 /27</w:t>
-      </w:r>
-    </w:p>
-    <w:p>
-      <w:pPr>
-        <w:ind w:left="363" w:hanging="720"/>
-        <w:jc w:val="both"/>
-        <w:rPr>
-          <w:rFonts w:ascii="Times New Roman" w:eastAsia="Times New Roman" w:hAnsi="Times New Roman" w:cs="Times New Roman"/>
-          <w:sz w:val="24"/>
-          <w:szCs w:val="24"/>
-          <w:lang w:val="en-US"/>
-        </w:rPr>
-      </w:pPr>
-      <w:r>
-        <w:rPr>
-          <w:rFonts w:ascii="Times New Roman" w:eastAsia="Times New Roman" w:hAnsi="Times New Roman" w:cs="Times New Roman"/>
-          <w:sz w:val="24"/>
-          <w:szCs w:val="24"/>
-          <w:lang w:val="en-US"/>
-        </w:rPr>
-        <w:tab/>
-        <w:t>Fa2</w:t>
-      </w:r>
-      <w:r>
-        <w:rPr>
-          <w:rFonts w:ascii="Times New Roman" w:eastAsia="Times New Roman" w:hAnsi="Times New Roman" w:cs="Times New Roman"/>
-          <w:sz w:val="24"/>
-          <w:szCs w:val="24"/>
-          <w:lang w:val="en-US"/>
-        </w:rPr>
-        <w:tab/>
-      </w:r>
-    </w:p>
-    <w:p>
-      <w:pPr>
-        <w:ind w:left="363" w:hanging="720"/>
-        <w:jc w:val="both"/>
-        <w:rPr>
-          <w:rFonts w:ascii="Times New Roman" w:eastAsia="Times New Roman" w:hAnsi="Times New Roman" w:cs="Times New Roman"/>
-          <w:sz w:val="24"/>
-          <w:szCs w:val="24"/>
-          <w:lang w:val="en-US"/>
-        </w:rPr>
-      </w:pPr>
-    </w:p>
-    <w:p>
-      <w:pPr>
-        <w:ind w:left="363" w:hanging="720"/>
-        <w:jc w:val="both"/>
-        <w:rPr>
-          <w:rFonts w:ascii="Times New Roman" w:eastAsia="Times New Roman" w:hAnsi="Times New Roman" w:cs="Times New Roman"/>
-          <w:sz w:val="24"/>
-          <w:szCs w:val="24"/>
-        </w:rPr>
-      </w:pPr>
-      <w:r>
-        <w:rPr>
-          <w:rFonts w:ascii="Times New Roman" w:eastAsia="Times New Roman" w:hAnsi="Times New Roman" w:cs="Times New Roman"/>
-          <w:sz w:val="24"/>
-          <w:szCs w:val="24"/>
-        </w:rPr>
-        <w:tab/>
-        <w:t xml:space="preserve">Destination Subnet     </w:t>
-      </w:r>
-      <w:r>
-        <w:rPr>
-          <w:rFonts w:ascii="Times New Roman" w:eastAsia="Times New Roman" w:hAnsi="Times New Roman" w:cs="Times New Roman"/>
-          <w:sz w:val="24"/>
-          <w:szCs w:val="24"/>
-        </w:rPr>
-        <w:tab/>
-        <w:t>Gateway</w:t>
-      </w:r>
-      <w:r>
-        <w:rPr>
-          <w:rFonts w:ascii="Times New Roman" w:eastAsia="Times New Roman" w:hAnsi="Times New Roman" w:cs="Times New Roman"/>
-          <w:sz w:val="24"/>
-          <w:szCs w:val="24"/>
-        </w:rPr>
-        <w:tab/>
-      </w:r>
-      <w:r>
-        <w:rPr>
-          <w:rFonts w:ascii="Times New Roman" w:eastAsia="Times New Roman" w:hAnsi="Times New Roman" w:cs="Times New Roman"/>
-          <w:sz w:val="24"/>
-          <w:szCs w:val="24"/>
-        </w:rPr>
-        <w:tab/>
-        <w:t>Interface</w:t>
-      </w:r>
-    </w:p>
-    <w:p>
-      <w:pPr>
-        <w:ind w:left="363" w:hanging="720"/>
-        <w:jc w:val="both"/>
-        <w:rPr>
-          <w:rFonts w:ascii="Times New Roman" w:eastAsia="Times New Roman" w:hAnsi="Times New Roman" w:cs="Times New Roman"/>
-          <w:sz w:val="24"/>
-          <w:szCs w:val="24"/>
-        </w:rPr>
-      </w:pPr>
-      <w:r>
-        <w:rPr>
-          <w:rFonts w:ascii="Times New Roman" w:eastAsia="Times New Roman" w:hAnsi="Times New Roman" w:cs="Times New Roman"/>
-          <w:sz w:val="24"/>
-          <w:szCs w:val="24"/>
-        </w:rPr>
-        <w:tab/>
-        <w:t>192.168.4.0 /27</w:t>
-      </w:r>
-      <w:r>
-        <w:rPr>
-          <w:rFonts w:ascii="Times New Roman" w:eastAsia="Times New Roman" w:hAnsi="Times New Roman" w:cs="Times New Roman"/>
-          <w:sz w:val="24"/>
-          <w:szCs w:val="24"/>
-        </w:rPr>
-        <w:tab/>
-      </w:r>
-      <w:r>
-        <w:rPr>
-          <w:rFonts w:ascii="Times New Roman" w:eastAsia="Times New Roman" w:hAnsi="Times New Roman" w:cs="Times New Roman"/>
-          <w:sz w:val="24"/>
-          <w:szCs w:val="24"/>
-        </w:rPr>
-        <w:tab/>
-        <w:t>on-link</w:t>
-      </w:r>
-      <w:r>
-        <w:rPr>
-          <w:rFonts w:ascii="Times New Roman" w:eastAsia="Times New Roman" w:hAnsi="Times New Roman" w:cs="Times New Roman"/>
-          <w:sz w:val="24"/>
-          <w:szCs w:val="24"/>
-        </w:rPr>
-        <w:tab/>
-      </w:r>
-      <w:r>
-        <w:rPr>
-          <w:rFonts w:ascii="Times New Roman" w:eastAsia="Times New Roman" w:hAnsi="Times New Roman" w:cs="Times New Roman"/>
-          <w:sz w:val="24"/>
-          <w:szCs w:val="24"/>
-        </w:rPr>
-        <w:tab/>
-      </w:r>
-      <w:r>
-        <w:rPr>
-          <w:rFonts w:ascii="Times New Roman" w:eastAsia="Times New Roman" w:hAnsi="Times New Roman" w:cs="Times New Roman"/>
-          <w:sz w:val="24"/>
-          <w:szCs w:val="24"/>
-        </w:rPr>
-        <w:tab/>
-        <w:t>Fa1</w:t>
-      </w:r>
-    </w:p>
-    <w:p>
-      <w:pPr>
-        <w:ind w:left="363" w:hanging="720"/>
-        <w:jc w:val="both"/>
-        <w:rPr>
-          <w:rFonts w:ascii="Times New Roman" w:eastAsia="Times New Roman" w:hAnsi="Times New Roman" w:cs="Times New Roman"/>
-          <w:sz w:val="24"/>
-          <w:szCs w:val="24"/>
-        </w:rPr>
-      </w:pPr>
-      <w:r>
-        <w:rPr>
-          <w:rFonts w:ascii="Times New Roman" w:eastAsia="Times New Roman" w:hAnsi="Times New Roman" w:cs="Times New Roman"/>
-          <w:sz w:val="24"/>
-          <w:szCs w:val="24"/>
-        </w:rPr>
-        <w:tab/>
-        <w:t>192.168.4.96 /27</w:t>
-      </w:r>
-      <w:r>
-        <w:rPr>
-          <w:rFonts w:ascii="Times New Roman" w:eastAsia="Times New Roman" w:hAnsi="Times New Roman" w:cs="Times New Roman"/>
-          <w:sz w:val="24"/>
-          <w:szCs w:val="24"/>
-        </w:rPr>
-        <w:tab/>
-      </w:r>
-      <w:r>
-        <w:rPr>
-          <w:rFonts w:ascii="Times New Roman" w:eastAsia="Times New Roman" w:hAnsi="Times New Roman" w:cs="Times New Roman"/>
-          <w:sz w:val="24"/>
-          <w:szCs w:val="24"/>
-        </w:rPr>
-        <w:tab/>
-        <w:t>192.168.4.98</w:t>
-      </w:r>
-      <w:r>
-        <w:rPr>
-          <w:rFonts w:ascii="Times New Roman" w:eastAsia="Times New Roman" w:hAnsi="Times New Roman" w:cs="Times New Roman"/>
-          <w:sz w:val="24"/>
-          <w:szCs w:val="24"/>
-        </w:rPr>
-        <w:tab/>
-      </w:r>
-      <w:r>
-        <w:rPr>
-          <w:rFonts w:ascii="Times New Roman" w:eastAsia="Times New Roman" w:hAnsi="Times New Roman" w:cs="Times New Roman"/>
-          <w:sz w:val="24"/>
-          <w:szCs w:val="24"/>
-        </w:rPr>
-        <w:tab/>
-        <w:t>Gig1</w:t>
-      </w:r>
-      <w:r>
-        <w:rPr>
-          <w:rFonts w:ascii="Times New Roman" w:eastAsia="Times New Roman" w:hAnsi="Times New Roman" w:cs="Times New Roman"/>
-          <w:sz w:val="24"/>
-          <w:szCs w:val="24"/>
-        </w:rPr>
-        <w:tab/>
-      </w:r>
-      <w:r>
-        <w:rPr>
-          <w:rFonts w:ascii="Times New Roman" w:eastAsia="Times New Roman" w:hAnsi="Times New Roman" w:cs="Times New Roman"/>
-          <w:sz w:val="24"/>
-          <w:szCs w:val="24"/>
-        </w:rPr>
-        <w:tab/>
-      </w:r>
-      <w:r>
-        <w:rPr>
-          <w:rFonts w:ascii="Times New Roman" w:eastAsia="Times New Roman" w:hAnsi="Times New Roman" w:cs="Times New Roman"/>
-          <w:sz w:val="24"/>
-          <w:szCs w:val="24"/>
-        </w:rPr>
-        <w:tab/>
-      </w:r>
-      <w:r>
-        <w:rPr>
-          <w:rFonts w:ascii="Times New Roman" w:eastAsia="Times New Roman" w:hAnsi="Times New Roman" w:cs="Times New Roman"/>
-          <w:sz w:val="24"/>
-          <w:szCs w:val="24"/>
-        </w:rPr>
-        <w:tab/>
-      </w:r>
-      <w:r>
-        <w:rPr>
-          <w:rFonts w:ascii="Times New Roman" w:eastAsia="Times New Roman" w:hAnsi="Times New Roman" w:cs="Times New Roman"/>
-          <w:sz w:val="24"/>
-          <w:szCs w:val="24"/>
-        </w:rPr>
-        <w:tab/>
-      </w:r>
-    </w:p>
-    <w:p>
-      <w:pPr>
-        <w:spacing w:before="280"/>
-        <w:ind w:left="360" w:hanging="720"/>
-        <w:jc w:val="both"/>
-        <w:rPr>
-          <w:rFonts w:ascii="Times New Roman" w:eastAsia="Times New Roman" w:hAnsi="Times New Roman" w:cs="Times New Roman"/>
-          <w:sz w:val="24"/>
-          <w:szCs w:val="24"/>
-        </w:rPr>
-      </w:pPr>
-      <w:r>
-        <w:rPr>
-          <w:rFonts w:ascii="Times New Roman" w:eastAsia="Times New Roman" w:hAnsi="Times New Roman" w:cs="Times New Roman"/>
-          <w:sz w:val="24"/>
-          <w:szCs w:val="24"/>
-        </w:rPr>
-        <w:tab/>
-        <w:t>192.168.4.128/27</w:t>
-      </w:r>
-      <w:r>
-        <w:rPr>
-          <w:rFonts w:ascii="Times New Roman" w:eastAsia="Times New Roman" w:hAnsi="Times New Roman" w:cs="Times New Roman"/>
-          <w:sz w:val="24"/>
-          <w:szCs w:val="24"/>
-        </w:rPr>
-        <w:tab/>
-      </w:r>
-      <w:r>
-        <w:rPr>
-          <w:rFonts w:ascii="Times New Roman" w:eastAsia="Times New Roman" w:hAnsi="Times New Roman" w:cs="Times New Roman"/>
-          <w:sz w:val="24"/>
-          <w:szCs w:val="24"/>
-        </w:rPr>
-        <w:tab/>
-        <w:t>192.168.4.98</w:t>
-      </w:r>
-      <w:r>
-        <w:rPr>
-          <w:rFonts w:ascii="Times New Roman" w:eastAsia="Times New Roman" w:hAnsi="Times New Roman" w:cs="Times New Roman"/>
-          <w:sz w:val="24"/>
-          <w:szCs w:val="24"/>
-        </w:rPr>
-        <w:tab/>
-      </w:r>
-      <w:r>
-        <w:rPr>
-          <w:rFonts w:ascii="Times New Roman" w:eastAsia="Times New Roman" w:hAnsi="Times New Roman" w:cs="Times New Roman"/>
-          <w:sz w:val="24"/>
-          <w:szCs w:val="24"/>
-        </w:rPr>
-        <w:tab/>
-        <w:t>Gig1</w:t>
-      </w:r>
-      <w:r>
-        <w:rPr>
-          <w:rFonts w:ascii="Times New Roman" w:eastAsia="Times New Roman" w:hAnsi="Times New Roman" w:cs="Times New Roman"/>
-          <w:sz w:val="24"/>
-          <w:szCs w:val="24"/>
-        </w:rPr>
-        <w:tab/>
-      </w:r>
-    </w:p>
-    <w:p>
-      <w:pPr>
-        <w:spacing w:before="280"/>
-        <w:ind w:left="360" w:hanging="720"/>
-        <w:jc w:val="both"/>
-        <w:rPr>
-          <w:rFonts w:ascii="Times New Roman" w:eastAsia="Times New Roman" w:hAnsi="Times New Roman" w:cs="Times New Roman"/>
-          <w:sz w:val="24"/>
-          <w:szCs w:val="24"/>
-        </w:rPr>
-      </w:pPr>
-      <w:bookmarkStart w:id="2" w:name="_GoBack"/>
-      <w:bookmarkEnd w:id="2"/>
-    </w:p>
-    <w:p>
-      <w:pPr>
-        <w:jc w:val="both"/>
-        <w:rPr>
-          <w:rFonts w:ascii="Times New Roman" w:eastAsia="Times New Roman" w:hAnsi="Times New Roman" w:cs="Times New Roman"/>
-          <w:sz w:val="24"/>
-          <w:szCs w:val="24"/>
-        </w:rPr>
-      </w:pPr>
-      <w:r>
-        <w:rPr>
-          <w:rFonts w:ascii="Times New Roman" w:eastAsia="Times New Roman" w:hAnsi="Times New Roman" w:cs="Times New Roman"/>
-          <w:sz w:val="24"/>
-          <w:szCs w:val="24"/>
-        </w:rPr>
         <w:t>9. Use the following applet to explain the concept of NAT and explain what you observe.</w:t>
       </w:r>
     </w:p>
@@ -7900,7 +7866,7 @@
 </file>
 
 <file path=word/endnotes.xml><?xml version="1.0" encoding="utf-8"?>
-<w:endnotes xmlns:wpc="http://schemas.microsoft.com/office/word/2010/wordprocessingCanvas" xmlns:cx="http://schemas.microsoft.com/office/drawing/2014/chartex" xmlns:mc="http://schemas.openxmlformats.org/markup-compatibility/2006" xmlns:o="urn:schemas-microsoft-com:office:office" xmlns:r="http://schemas.openxmlformats.org/officeDocument/2006/relationships" xmlns:m="http://schemas.openxmlformats.org/officeDocument/2006/math" xmlns:v="urn:schemas-microsoft-com:vml" xmlns:wp14="http://schemas.microsoft.com/office/word/2010/wordprocessingDrawing" xmlns:wp="http://schemas.openxmlformats.org/drawingml/2006/wordprocessingDrawing" xmlns:w10="urn:schemas-microsoft-com:office:word" xmlns:w="http://schemas.openxmlformats.org/wordprocessingml/2006/main" xmlns:w14="http://schemas.microsoft.com/office/word/2010/wordml" xmlns:w15="http://schemas.microsoft.com/office/word/2012/wordml" xmlns:w16se="http://schemas.microsoft.com/office/word/2015/wordml/symex" xmlns:wpg="http://schemas.microsoft.com/office/word/2010/wordprocessingGroup" xmlns:wpi="http://schemas.microsoft.com/office/word/2010/wordprocessingInk" xmlns:wne="http://schemas.microsoft.com/office/word/2006/wordml" xmlns:wps="http://schemas.microsoft.com/office/word/2010/wordprocessingShape" mc:Ignorable="w14 w15 w16se wp14">
+<w:endnotes xmlns:wpc="http://schemas.microsoft.com/office/word/2010/wordprocessingCanvas" xmlns:cx="http://schemas.microsoft.com/office/drawing/2014/chartex" xmlns:cx1="http://schemas.microsoft.com/office/drawing/2015/9/8/chartex" xmlns:cx2="http://schemas.microsoft.com/office/drawing/2015/10/21/chartex" xmlns:cx3="http://schemas.microsoft.com/office/drawing/2016/5/9/chartex" xmlns:cx4="http://schemas.microsoft.com/office/drawing/2016/5/10/chartex" xmlns:cx5="http://schemas.microsoft.com/office/drawing/2016/5/11/chartex" xmlns:cx6="http://schemas.microsoft.com/office/drawing/2016/5/12/chartex" xmlns:cx7="http://schemas.microsoft.com/office/drawing/2016/5/13/chartex" xmlns:cx8="http://schemas.microsoft.com/office/drawing/2016/5/14/chartex" xmlns:mc="http://schemas.openxmlformats.org/markup-compatibility/2006" xmlns:aink="http://schemas.microsoft.com/office/drawing/2016/ink" xmlns:am3d="http://schemas.microsoft.com/office/drawing/2017/model3d" xmlns:o="urn:schemas-microsoft-com:office:office" xmlns:r="http://schemas.openxmlformats.org/officeDocument/2006/relationships" xmlns:m="http://schemas.openxmlformats.org/officeDocument/2006/math" xmlns:v="urn:schemas-microsoft-com:vml" xmlns:wp14="http://schemas.microsoft.com/office/word/2010/wordprocessingDrawing" xmlns:wp="http://schemas.openxmlformats.org/drawingml/2006/wordprocessingDrawing" xmlns:w10="urn:schemas-microsoft-com:office:word" xmlns:w="http://schemas.openxmlformats.org/wordprocessingml/2006/main" xmlns:w14="http://schemas.microsoft.com/office/word/2010/wordml" xmlns:w15="http://schemas.microsoft.com/office/word/2012/wordml" xmlns:w16cid="http://schemas.microsoft.com/office/word/2016/wordml/cid" xmlns:w16se="http://schemas.microsoft.com/office/word/2015/wordml/symex" xmlns:wpg="http://schemas.microsoft.com/office/word/2010/wordprocessingGroup" xmlns:wpi="http://schemas.microsoft.com/office/word/2010/wordprocessingInk" xmlns:wne="http://schemas.microsoft.com/office/word/2006/wordml" xmlns:wps="http://schemas.microsoft.com/office/word/2010/wordprocessingShape" mc:Ignorable="w14 w15 w16se w16cid wp14">
   <w:endnote w:type="separator" w:id="-1">
     <w:p>
       <w:pPr>
@@ -7925,7 +7891,7 @@
 </file>
 
 <file path=word/footnotes.xml><?xml version="1.0" encoding="utf-8"?>
-<w:footnotes xmlns:wpc="http://schemas.microsoft.com/office/word/2010/wordprocessingCanvas" xmlns:cx="http://schemas.microsoft.com/office/drawing/2014/chartex" xmlns:mc="http://schemas.openxmlformats.org/markup-compatibility/2006" xmlns:o="urn:schemas-microsoft-com:office:office" xmlns:r="http://schemas.openxmlformats.org/officeDocument/2006/relationships" xmlns:m="http://schemas.openxmlformats.org/officeDocument/2006/math" xmlns:v="urn:schemas-microsoft-com:vml" xmlns:wp14="http://schemas.microsoft.com/office/word/2010/wordprocessingDrawing" xmlns:wp="http://schemas.openxmlformats.org/drawingml/2006/wordprocessingDrawing" xmlns:w10="urn:schemas-microsoft-com:office:word" xmlns:w="http://schemas.openxmlformats.org/wordprocessingml/2006/main" xmlns:w14="http://schemas.microsoft.com/office/word/2010/wordml" xmlns:w15="http://schemas.microsoft.com/office/word/2012/wordml" xmlns:w16se="http://schemas.microsoft.com/office/word/2015/wordml/symex" xmlns:wpg="http://schemas.microsoft.com/office/word/2010/wordprocessingGroup" xmlns:wpi="http://schemas.microsoft.com/office/word/2010/wordprocessingInk" xmlns:wne="http://schemas.microsoft.com/office/word/2006/wordml" xmlns:wps="http://schemas.microsoft.com/office/word/2010/wordprocessingShape" mc:Ignorable="w14 w15 w16se wp14">
+<w:footnotes xmlns:wpc="http://schemas.microsoft.com/office/word/2010/wordprocessingCanvas" xmlns:cx="http://schemas.microsoft.com/office/drawing/2014/chartex" xmlns:cx1="http://schemas.microsoft.com/office/drawing/2015/9/8/chartex" xmlns:cx2="http://schemas.microsoft.com/office/drawing/2015/10/21/chartex" xmlns:cx3="http://schemas.microsoft.com/office/drawing/2016/5/9/chartex" xmlns:cx4="http://schemas.microsoft.com/office/drawing/2016/5/10/chartex" xmlns:cx5="http://schemas.microsoft.com/office/drawing/2016/5/11/chartex" xmlns:cx6="http://schemas.microsoft.com/office/drawing/2016/5/12/chartex" xmlns:cx7="http://schemas.microsoft.com/office/drawing/2016/5/13/chartex" xmlns:cx8="http://schemas.microsoft.com/office/drawing/2016/5/14/chartex" xmlns:mc="http://schemas.openxmlformats.org/markup-compatibility/2006" xmlns:aink="http://schemas.microsoft.com/office/drawing/2016/ink" xmlns:am3d="http://schemas.microsoft.com/office/drawing/2017/model3d" xmlns:o="urn:schemas-microsoft-com:office:office" xmlns:r="http://schemas.openxmlformats.org/officeDocument/2006/relationships" xmlns:m="http://schemas.openxmlformats.org/officeDocument/2006/math" xmlns:v="urn:schemas-microsoft-com:vml" xmlns:wp14="http://schemas.microsoft.com/office/word/2010/wordprocessingDrawing" xmlns:wp="http://schemas.openxmlformats.org/drawingml/2006/wordprocessingDrawing" xmlns:w10="urn:schemas-microsoft-com:office:word" xmlns:w="http://schemas.openxmlformats.org/wordprocessingml/2006/main" xmlns:w14="http://schemas.microsoft.com/office/word/2010/wordml" xmlns:w15="http://schemas.microsoft.com/office/word/2012/wordml" xmlns:w16cid="http://schemas.microsoft.com/office/word/2016/wordml/cid" xmlns:w16se="http://schemas.microsoft.com/office/word/2015/wordml/symex" xmlns:wpg="http://schemas.microsoft.com/office/word/2010/wordprocessingGroup" xmlns:wpi="http://schemas.microsoft.com/office/word/2010/wordprocessingInk" xmlns:wne="http://schemas.microsoft.com/office/word/2006/wordml" xmlns:wps="http://schemas.microsoft.com/office/word/2010/wordprocessingShape" mc:Ignorable="w14 w15 w16se w16cid wp14">
   <w:footnote w:type="separator" w:id="-1">
     <w:p>
       <w:pPr>
@@ -7950,7 +7916,7 @@
 </file>
 
 <file path=word/numbering.xml><?xml version="1.0" encoding="utf-8"?>
-<w:numbering xmlns:wpc="http://schemas.microsoft.com/office/word/2010/wordprocessingCanvas" xmlns:cx="http://schemas.microsoft.com/office/drawing/2014/chartex" xmlns:mc="http://schemas.openxmlformats.org/markup-compatibility/2006" xmlns:o="urn:schemas-microsoft-com:office:office" xmlns:r="http://schemas.openxmlformats.org/officeDocument/2006/relationships" xmlns:m="http://schemas.openxmlformats.org/officeDocument/2006/math" xmlns:v="urn:schemas-microsoft-com:vml" xmlns:wp14="http://schemas.microsoft.com/office/word/2010/wordprocessingDrawing" xmlns:wp="http://schemas.openxmlformats.org/drawingml/2006/wordprocessingDrawing" xmlns:w10="urn:schemas-microsoft-com:office:word" xmlns:w="http://schemas.openxmlformats.org/wordprocessingml/2006/main" xmlns:w14="http://schemas.microsoft.com/office/word/2010/wordml" xmlns:w15="http://schemas.microsoft.com/office/word/2012/wordml" xmlns:w16se="http://schemas.microsoft.com/office/word/2015/wordml/symex" xmlns:wpg="http://schemas.microsoft.com/office/word/2010/wordprocessingGroup" xmlns:wpi="http://schemas.microsoft.com/office/word/2010/wordprocessingInk" xmlns:wne="http://schemas.microsoft.com/office/word/2006/wordml" xmlns:wps="http://schemas.microsoft.com/office/word/2010/wordprocessingShape" mc:Ignorable="w14 w15 w16se wp14">
+<w:numbering xmlns:wpc="http://schemas.microsoft.com/office/word/2010/wordprocessingCanvas" xmlns:cx="http://schemas.microsoft.com/office/drawing/2014/chartex" xmlns:cx1="http://schemas.microsoft.com/office/drawing/2015/9/8/chartex" xmlns:cx2="http://schemas.microsoft.com/office/drawing/2015/10/21/chartex" xmlns:cx3="http://schemas.microsoft.com/office/drawing/2016/5/9/chartex" xmlns:cx4="http://schemas.microsoft.com/office/drawing/2016/5/10/chartex" xmlns:cx5="http://schemas.microsoft.com/office/drawing/2016/5/11/chartex" xmlns:cx6="http://schemas.microsoft.com/office/drawing/2016/5/12/chartex" xmlns:cx7="http://schemas.microsoft.com/office/drawing/2016/5/13/chartex" xmlns:cx8="http://schemas.microsoft.com/office/drawing/2016/5/14/chartex" xmlns:mc="http://schemas.openxmlformats.org/markup-compatibility/2006" xmlns:aink="http://schemas.microsoft.com/office/drawing/2016/ink" xmlns:am3d="http://schemas.microsoft.com/office/drawing/2017/model3d" xmlns:o="urn:schemas-microsoft-com:office:office" xmlns:r="http://schemas.openxmlformats.org/officeDocument/2006/relationships" xmlns:m="http://schemas.openxmlformats.org/officeDocument/2006/math" xmlns:v="urn:schemas-microsoft-com:vml" xmlns:wp14="http://schemas.microsoft.com/office/word/2010/wordprocessingDrawing" xmlns:wp="http://schemas.openxmlformats.org/drawingml/2006/wordprocessingDrawing" xmlns:w10="urn:schemas-microsoft-com:office:word" xmlns:w="http://schemas.openxmlformats.org/wordprocessingml/2006/main" xmlns:w14="http://schemas.microsoft.com/office/word/2010/wordml" xmlns:w15="http://schemas.microsoft.com/office/word/2012/wordml" xmlns:w16cid="http://schemas.microsoft.com/office/word/2016/wordml/cid" xmlns:w16se="http://schemas.microsoft.com/office/word/2015/wordml/symex" xmlns:wpg="http://schemas.microsoft.com/office/word/2010/wordprocessingGroup" xmlns:wpi="http://schemas.microsoft.com/office/word/2010/wordprocessingInk" xmlns:wne="http://schemas.microsoft.com/office/word/2006/wordml" xmlns:wps="http://schemas.microsoft.com/office/word/2010/wordprocessingShape" mc:Ignorable="w14 w15 w16se w16cid wp14">
   <w:abstractNum w:abstractNumId="0" w15:restartNumberingAfterBreak="0">
     <w:nsid w:val="0C6D5BED"/>
     <w:multiLevelType w:val="multilevel"/>
@@ -8064,14 +8030,130 @@
       </w:rPr>
     </w:lvl>
   </w:abstractNum>
+  <w:abstractNum w:abstractNumId="1" w15:restartNumberingAfterBreak="0">
+    <w:nsid w:val="6AF055EE"/>
+    <w:multiLevelType w:val="hybridMultilevel"/>
+    <w:tmpl w:val="B7D607AA"/>
+    <w:lvl w:ilvl="0" w:tplc="04090001">
+      <w:start w:val="1"/>
+      <w:numFmt w:val="bullet"/>
+      <w:lvlText w:val=""/>
+      <w:lvlJc w:val="left"/>
+      <w:pPr>
+        <w:ind w:left="720" w:hanging="360"/>
+      </w:pPr>
+      <w:rPr>
+        <w:rFonts w:ascii="Symbol" w:hAnsi="Symbol" w:hint="default"/>
+      </w:rPr>
+    </w:lvl>
+    <w:lvl w:ilvl="1" w:tplc="04090003" w:tentative="1">
+      <w:start w:val="1"/>
+      <w:numFmt w:val="bullet"/>
+      <w:lvlText w:val="o"/>
+      <w:lvlJc w:val="left"/>
+      <w:pPr>
+        <w:ind w:left="1440" w:hanging="360"/>
+      </w:pPr>
+      <w:rPr>
+        <w:rFonts w:ascii="Courier New" w:hAnsi="Courier New" w:cs="Courier New" w:hint="default"/>
+      </w:rPr>
+    </w:lvl>
+    <w:lvl w:ilvl="2" w:tplc="04090005" w:tentative="1">
+      <w:start w:val="1"/>
+      <w:numFmt w:val="bullet"/>
+      <w:lvlText w:val=""/>
+      <w:lvlJc w:val="left"/>
+      <w:pPr>
+        <w:ind w:left="2160" w:hanging="360"/>
+      </w:pPr>
+      <w:rPr>
+        <w:rFonts w:ascii="Wingdings" w:hAnsi="Wingdings" w:hint="default"/>
+      </w:rPr>
+    </w:lvl>
+    <w:lvl w:ilvl="3" w:tplc="04090001" w:tentative="1">
+      <w:start w:val="1"/>
+      <w:numFmt w:val="bullet"/>
+      <w:lvlText w:val=""/>
+      <w:lvlJc w:val="left"/>
+      <w:pPr>
+        <w:ind w:left="2880" w:hanging="360"/>
+      </w:pPr>
+      <w:rPr>
+        <w:rFonts w:ascii="Symbol" w:hAnsi="Symbol" w:hint="default"/>
+      </w:rPr>
+    </w:lvl>
+    <w:lvl w:ilvl="4" w:tplc="04090003" w:tentative="1">
+      <w:start w:val="1"/>
+      <w:numFmt w:val="bullet"/>
+      <w:lvlText w:val="o"/>
+      <w:lvlJc w:val="left"/>
+      <w:pPr>
+        <w:ind w:left="3600" w:hanging="360"/>
+      </w:pPr>
+      <w:rPr>
+        <w:rFonts w:ascii="Courier New" w:hAnsi="Courier New" w:cs="Courier New" w:hint="default"/>
+      </w:rPr>
+    </w:lvl>
+    <w:lvl w:ilvl="5" w:tplc="04090005" w:tentative="1">
+      <w:start w:val="1"/>
+      <w:numFmt w:val="bullet"/>
+      <w:lvlText w:val=""/>
+      <w:lvlJc w:val="left"/>
+      <w:pPr>
+        <w:ind w:left="4320" w:hanging="360"/>
+      </w:pPr>
+      <w:rPr>
+        <w:rFonts w:ascii="Wingdings" w:hAnsi="Wingdings" w:hint="default"/>
+      </w:rPr>
+    </w:lvl>
+    <w:lvl w:ilvl="6" w:tplc="04090001" w:tentative="1">
+      <w:start w:val="1"/>
+      <w:numFmt w:val="bullet"/>
+      <w:lvlText w:val=""/>
+      <w:lvlJc w:val="left"/>
+      <w:pPr>
+        <w:ind w:left="5040" w:hanging="360"/>
+      </w:pPr>
+      <w:rPr>
+        <w:rFonts w:ascii="Symbol" w:hAnsi="Symbol" w:hint="default"/>
+      </w:rPr>
+    </w:lvl>
+    <w:lvl w:ilvl="7" w:tplc="04090003" w:tentative="1">
+      <w:start w:val="1"/>
+      <w:numFmt w:val="bullet"/>
+      <w:lvlText w:val="o"/>
+      <w:lvlJc w:val="left"/>
+      <w:pPr>
+        <w:ind w:left="5760" w:hanging="360"/>
+      </w:pPr>
+      <w:rPr>
+        <w:rFonts w:ascii="Courier New" w:hAnsi="Courier New" w:cs="Courier New" w:hint="default"/>
+      </w:rPr>
+    </w:lvl>
+    <w:lvl w:ilvl="8" w:tplc="04090005" w:tentative="1">
+      <w:start w:val="1"/>
+      <w:numFmt w:val="bullet"/>
+      <w:lvlText w:val=""/>
+      <w:lvlJc w:val="left"/>
+      <w:pPr>
+        <w:ind w:left="6480" w:hanging="360"/>
+      </w:pPr>
+      <w:rPr>
+        <w:rFonts w:ascii="Wingdings" w:hAnsi="Wingdings" w:hint="default"/>
+      </w:rPr>
+    </w:lvl>
+  </w:abstractNum>
   <w:num w:numId="1">
     <w:abstractNumId w:val="0"/>
+  </w:num>
+  <w:num w:numId="2">
+    <w:abstractNumId w:val="1"/>
   </w:num>
 </w:numbering>
 </file>
 
 <file path=word/styles.xml><?xml version="1.0" encoding="utf-8"?>
-<w:styles xmlns:mc="http://schemas.openxmlformats.org/markup-compatibility/2006" xmlns:r="http://schemas.openxmlformats.org/officeDocument/2006/relationships" xmlns:w="http://schemas.openxmlformats.org/wordprocessingml/2006/main" xmlns:w14="http://schemas.microsoft.com/office/word/2010/wordml" xmlns:w15="http://schemas.microsoft.com/office/word/2012/wordml" xmlns:w16se="http://schemas.microsoft.com/office/word/2015/wordml/symex" mc:Ignorable="w14 w15 w16se">
+<w:styles xmlns:mc="http://schemas.openxmlformats.org/markup-compatibility/2006" xmlns:r="http://schemas.openxmlformats.org/officeDocument/2006/relationships" xmlns:w="http://schemas.openxmlformats.org/wordprocessingml/2006/main" xmlns:w14="http://schemas.microsoft.com/office/word/2010/wordml" xmlns:w15="http://schemas.microsoft.com/office/word/2012/wordml" xmlns:w16cid="http://schemas.microsoft.com/office/word/2016/wordml/cid" xmlns:w16se="http://schemas.microsoft.com/office/word/2015/wordml/symex" mc:Ignorable="w14 w15 w16se w16cid">
   <w:docDefaults>
     <w:rPrDefault>
       <w:rPr>
@@ -8087,7 +8169,7 @@
       </w:pPr>
     </w:pPrDefault>
   </w:docDefaults>
-  <w:latentStyles w:defLockedState="0" w:defUIPriority="99" w:defSemiHidden="0" w:defUnhideWhenUsed="0" w:defQFormat="0" w:count="371">
+  <w:latentStyles w:defLockedState="0" w:defUIPriority="99" w:defSemiHidden="0" w:defUnhideWhenUsed="0" w:defQFormat="0" w:count="375">
     <w:lsdException w:name="Normal" w:uiPriority="0" w:qFormat="1"/>
     <w:lsdException w:name="heading 1" w:uiPriority="9" w:qFormat="1"/>
     <w:lsdException w:name="heading 2" w:semiHidden="1" w:uiPriority="9" w:unhideWhenUsed="1" w:qFormat="1"/>
@@ -8193,7 +8275,6 @@
     <w:lsdException w:name="HTML Sample" w:semiHidden="1" w:unhideWhenUsed="1"/>
     <w:lsdException w:name="HTML Typewriter" w:semiHidden="1" w:unhideWhenUsed="1"/>
     <w:lsdException w:name="HTML Variable" w:semiHidden="1" w:unhideWhenUsed="1"/>
-    <w:lsdException w:name="Normal Table" w:semiHidden="1" w:unhideWhenUsed="1"/>
     <w:lsdException w:name="annotation subject" w:semiHidden="1" w:unhideWhenUsed="1"/>
     <w:lsdException w:name="No List" w:semiHidden="1" w:unhideWhenUsed="1"/>
     <w:lsdException w:name="Outline List 1" w:semiHidden="1" w:unhideWhenUsed="1"/>
@@ -8237,10 +8318,8 @@
     <w:lsdException w:name="Table Elegant" w:semiHidden="1" w:unhideWhenUsed="1"/>
     <w:lsdException w:name="Table Professional" w:semiHidden="1" w:unhideWhenUsed="1"/>
     <w:lsdException w:name="Table Subtle 1" w:semiHidden="1" w:unhideWhenUsed="1"/>
-    <w:lsdException w:name="Table Subtle 2" w:semiHidden="1" w:unhideWhenUsed="1"/>
     <w:lsdException w:name="Table Web 1" w:semiHidden="1" w:unhideWhenUsed="1"/>
     <w:lsdException w:name="Table Web 2" w:semiHidden="1" w:unhideWhenUsed="1"/>
-    <w:lsdException w:name="Table Web 3" w:semiHidden="1" w:unhideWhenUsed="1"/>
     <w:lsdException w:name="Balloon Text" w:semiHidden="1" w:unhideWhenUsed="1"/>
     <w:lsdException w:name="Table Grid" w:uiPriority="39"/>
     <w:lsdException w:name="Table Theme" w:semiHidden="1" w:unhideWhenUsed="1"/>
@@ -8459,6 +8538,10 @@
     <w:lsdException w:name="List Table 5 Dark Accent 6" w:uiPriority="50"/>
     <w:lsdException w:name="List Table 6 Colorful Accent 6" w:uiPriority="51"/>
     <w:lsdException w:name="List Table 7 Colorful Accent 6" w:uiPriority="52"/>
+    <w:lsdException w:name="Mention" w:semiHidden="1" w:unhideWhenUsed="1"/>
+    <w:lsdException w:name="Smart Hyperlink" w:semiHidden="1" w:unhideWhenUsed="1"/>
+    <w:lsdException w:name="Hashtag" w:semiHidden="1" w:unhideWhenUsed="1"/>
+    <w:lsdException w:name="Unresolved Mention" w:semiHidden="1" w:unhideWhenUsed="1"/>
   </w:latentStyles>
   <w:style w:type="paragraph" w:default="1" w:styleId="Normal">
     <w:name w:val="Normal"/>
@@ -8763,6 +8846,17 @@
     <w:link w:val="Footer"/>
     <w:uiPriority w:val="99"/>
     <w:rsid w:val="00F21EAE"/>
+  </w:style>
+  <w:style w:type="paragraph" w:styleId="ListParagraph">
+    <w:name w:val="List Paragraph"/>
+    <w:basedOn w:val="Normal"/>
+    <w:uiPriority w:val="34"/>
+    <w:qFormat/>
+    <w:rsid w:val="009A2B46"/>
+    <w:pPr>
+      <w:ind w:left="720"/>
+      <w:contextualSpacing/>
+    </w:pPr>
   </w:style>
 </w:styles>
 </file>

</xml_diff>